<commit_message>
Adding Class Diagram, and other sections
</commit_message>
<xml_diff>
--- a/Assignment_Report.docx
+++ b/Assignment_Report.docx
@@ -1,13 +1,12 @@
 
 <file path=word/document.xml><?xml version="1.0" encoding="utf-8"?>
-<w:document xmlns:o="urn:schemas-microsoft-com:office:office" xmlns:r="http://schemas.openxmlformats.org/officeDocument/2006/relationships" xmlns:v="urn:schemas-microsoft-com:vml" xmlns:w="http://schemas.openxmlformats.org/wordprocessingml/2006/main" xmlns:w10="urn:schemas-microsoft-com:office:word" xmlns:wp="http://schemas.openxmlformats.org/drawingml/2006/wordprocessingDrawing" xmlns:wps="http://schemas.microsoft.com/office/word/2010/wordprocessingShape" xmlns:wpg="http://schemas.microsoft.com/office/word/2010/wordprocessingGroup" xmlns:mc="http://schemas.openxmlformats.org/markup-compatibility/2006" xmlns:wp14="http://schemas.microsoft.com/office/word/2010/wordprocessingDrawing" xmlns:w14="http://schemas.microsoft.com/office/word/2010/wordml" mc:Ignorable="w14 wp14">
+<w:document xmlns:wpc="http://schemas.microsoft.com/office/word/2010/wordprocessingCanvas" xmlns:cx="http://schemas.microsoft.com/office/drawing/2014/chartex" xmlns:cx1="http://schemas.microsoft.com/office/drawing/2015/9/8/chartex" xmlns:cx2="http://schemas.microsoft.com/office/drawing/2015/10/21/chartex" xmlns:cx3="http://schemas.microsoft.com/office/drawing/2016/5/9/chartex" xmlns:cx4="http://schemas.microsoft.com/office/drawing/2016/5/10/chartex" xmlns:cx5="http://schemas.microsoft.com/office/drawing/2016/5/11/chartex" xmlns:cx6="http://schemas.microsoft.com/office/drawing/2016/5/12/chartex" xmlns:cx7="http://schemas.microsoft.com/office/drawing/2016/5/13/chartex" xmlns:cx8="http://schemas.microsoft.com/office/drawing/2016/5/14/chartex" xmlns:mc="http://schemas.openxmlformats.org/markup-compatibility/2006" xmlns:aink="http://schemas.microsoft.com/office/drawing/2016/ink" xmlns:am3d="http://schemas.microsoft.com/office/drawing/2017/model3d" xmlns:o="urn:schemas-microsoft-com:office:office" xmlns:r="http://schemas.openxmlformats.org/officeDocument/2006/relationships" xmlns:m="http://schemas.openxmlformats.org/officeDocument/2006/math" xmlns:v="urn:schemas-microsoft-com:vml" xmlns:wp14="http://schemas.microsoft.com/office/word/2010/wordprocessingDrawing" xmlns:wp="http://schemas.openxmlformats.org/drawingml/2006/wordprocessingDrawing" xmlns:w10="urn:schemas-microsoft-com:office:word" xmlns:w="http://schemas.openxmlformats.org/wordprocessingml/2006/main" xmlns:w14="http://schemas.microsoft.com/office/word/2010/wordml" xmlns:w15="http://schemas.microsoft.com/office/word/2012/wordml" xmlns:w16cex="http://schemas.microsoft.com/office/word/2018/wordml/cex" xmlns:w16cid="http://schemas.microsoft.com/office/word/2016/wordml/cid" xmlns:w16="http://schemas.microsoft.com/office/word/2018/wordml" xmlns:w16sdtdh="http://schemas.microsoft.com/office/word/2020/wordml/sdtdatahash" xmlns:w16se="http://schemas.microsoft.com/office/word/2015/wordml/symex" xmlns:wpg="http://schemas.microsoft.com/office/word/2010/wordprocessingGroup" xmlns:wpi="http://schemas.microsoft.com/office/word/2010/wordprocessingInk" xmlns:wne="http://schemas.microsoft.com/office/word/2006/wordml" xmlns:wps="http://schemas.microsoft.com/office/word/2010/wordprocessingShape" mc:Ignorable="w14 w15 w16se w16cid w16 w16cex w16sdtdh wp14">
   <w:body>
     <w:p>
       <w:pPr>
         <w:pStyle w:val="Default"/>
-        <w:spacing w:lineRule="auto" w:line="360"/>
-        <w:rPr>
-          <w:b/>
+        <w:spacing w:line="360" w:lineRule="auto"/>
+        <w:rPr>
           <w:b/>
           <w:bCs/>
           <w:color w:val="auto"/>
@@ -31,7 +30,7 @@
     <w:p>
       <w:pPr>
         <w:pStyle w:val="Default"/>
-        <w:spacing w:lineRule="auto" w:line="360"/>
+        <w:spacing w:line="360" w:lineRule="auto"/>
         <w:rPr>
           <w:color w:val="auto"/>
           <w:sz w:val="32"/>
@@ -39,86 +38,101 @@
           <w:u w:val="single"/>
         </w:rPr>
       </w:pPr>
-      <w:r>
+    </w:p>
+    <w:p>
+      <w:pPr>
+        <w:pStyle w:val="Default"/>
+        <w:spacing w:line="360" w:lineRule="auto"/>
         <w:rPr>
           <w:color w:val="auto"/>
-          <w:sz w:val="32"/>
-          <w:szCs w:val="32"/>
-          <w:u w:val="single"/>
-        </w:rPr>
+        </w:rPr>
+      </w:pPr>
+      <w:r>
+        <w:rPr>
+          <w:color w:val="auto"/>
+        </w:rPr>
+        <w:t xml:space="preserve">We hereby declare that the attached group assignment has been researched, undertaken, </w:t>
+      </w:r>
+      <w:proofErr w:type="gramStart"/>
+      <w:r>
+        <w:rPr>
+          <w:color w:val="auto"/>
+        </w:rPr>
+        <w:t>completed</w:t>
+      </w:r>
+      <w:proofErr w:type="gramEnd"/>
+      <w:r>
+        <w:rPr>
+          <w:color w:val="auto"/>
+        </w:rPr>
+        <w:t xml:space="preserve"> and submitted as a collective effort by the group members listed below. </w:t>
       </w:r>
     </w:p>
     <w:p>
       <w:pPr>
         <w:pStyle w:val="Default"/>
-        <w:spacing w:lineRule="auto" w:line="360"/>
+        <w:spacing w:line="360" w:lineRule="auto"/>
         <w:rPr>
           <w:color w:val="auto"/>
         </w:rPr>
       </w:pPr>
-      <w:r>
+    </w:p>
+    <w:p>
+      <w:pPr>
+        <w:pStyle w:val="Default"/>
+        <w:spacing w:line="360" w:lineRule="auto"/>
         <w:rPr>
           <w:color w:val="auto"/>
         </w:rPr>
-        <w:t xml:space="preserve">We hereby declare that the attached group assignment has been researched, undertaken, completed and submitted as a collective effort by the group members listed below. </w:t>
+      </w:pPr>
+      <w:r>
+        <w:rPr>
+          <w:color w:val="auto"/>
+        </w:rPr>
+        <w:t xml:space="preserve">We have </w:t>
+      </w:r>
+      <w:proofErr w:type="spellStart"/>
+      <w:r>
+        <w:rPr>
+          <w:color w:val="auto"/>
+        </w:rPr>
+        <w:t>honored</w:t>
+      </w:r>
+      <w:proofErr w:type="spellEnd"/>
+      <w:r>
+        <w:rPr>
+          <w:color w:val="auto"/>
+        </w:rPr>
+        <w:t xml:space="preserve"> the principles of academic integrity and have upheld Student Code of A</w:t>
+      </w:r>
+      <w:r>
+        <w:rPr>
+          <w:color w:val="auto"/>
+        </w:rPr>
+        <w:t xml:space="preserve">cademic Conduct in the completion of this work. </w:t>
       </w:r>
     </w:p>
     <w:p>
       <w:pPr>
         <w:pStyle w:val="Default"/>
-        <w:spacing w:lineRule="auto" w:line="360"/>
+        <w:spacing w:line="360" w:lineRule="auto"/>
         <w:rPr>
           <w:color w:val="auto"/>
         </w:rPr>
       </w:pPr>
-      <w:r>
-        <w:rPr>
-          <w:color w:val="auto"/>
-        </w:rPr>
-      </w:r>
-    </w:p>
-    <w:p>
-      <w:pPr>
-        <w:pStyle w:val="Default"/>
-        <w:spacing w:lineRule="auto" w:line="360"/>
-        <w:rPr>
-          <w:color w:val="auto"/>
-        </w:rPr>
-      </w:pPr>
-      <w:r>
-        <w:rPr>
-          <w:color w:val="auto"/>
-        </w:rPr>
-        <w:t xml:space="preserve">We have honored the principles of academic integrity and have upheld Student Code of Academic Conduct in the completion of this work. </w:t>
-      </w:r>
-    </w:p>
-    <w:p>
-      <w:pPr>
-        <w:pStyle w:val="Default"/>
-        <w:spacing w:lineRule="auto" w:line="360"/>
-        <w:rPr>
-          <w:color w:val="auto"/>
-        </w:rPr>
-      </w:pPr>
-      <w:r>
-        <w:rPr>
-          <w:color w:val="auto"/>
-        </w:rPr>
-      </w:r>
-    </w:p>
-    <w:p>
-      <w:pPr>
-        <w:pStyle w:val="Normal"/>
-        <w:spacing w:lineRule="auto" w:line="360"/>
-        <w:rPr>
-          <w:rFonts w:ascii="Times New Roman" w:hAnsi="Times New Roman" w:cs="Times New Roman"/>
-          <w:sz w:val="24"/>
-          <w:szCs w:val="24"/>
-        </w:rPr>
-      </w:pPr>
-      <w:r>
-        <w:rPr>
-          <w:rFonts w:cs="Times New Roman" w:ascii="Times New Roman" w:hAnsi="Times New Roman"/>
+    </w:p>
+    <w:p>
+      <w:pPr>
+        <w:spacing w:line="360" w:lineRule="auto"/>
+        <w:rPr>
+          <w:rFonts w:ascii="Times New Roman" w:hAnsi="Times New Roman" w:cs="Times New Roman"/>
+          <w:sz w:val="24"/>
+          <w:szCs w:val="24"/>
+        </w:rPr>
+      </w:pPr>
+      <w:r>
+        <w:rPr>
+          <w:rFonts w:ascii="Times New Roman" w:hAnsi="Times New Roman" w:cs="Times New Roman"/>
           <w:sz w:val="24"/>
           <w:szCs w:val="24"/>
         </w:rPr>
@@ -129,40 +143,29 @@
       <w:tblPr>
         <w:tblStyle w:val="TableGrid"/>
         <w:tblW w:w="9016" w:type="dxa"/>
-        <w:jc w:val="left"/>
-        <w:tblInd w:w="0" w:type="dxa"/>
-        <w:tblCellMar>
-          <w:top w:w="0" w:type="dxa"/>
-          <w:left w:w="108" w:type="dxa"/>
-          <w:bottom w:w="0" w:type="dxa"/>
-          <w:right w:w="108" w:type="dxa"/>
-        </w:tblCellMar>
-        <w:tblLook w:val="04a0" w:noHBand="0" w:noVBand="1" w:firstColumn="1" w:lastRow="0" w:lastColumn="0" w:firstRow="1"/>
+        <w:tblLook w:val="04A0" w:firstRow="1" w:lastRow="0" w:firstColumn="1" w:lastColumn="0" w:noHBand="0" w:noVBand="1"/>
       </w:tblPr>
       <w:tblGrid>
-        <w:gridCol w:w="2335"/>
+        <w:gridCol w:w="2336"/>
         <w:gridCol w:w="2173"/>
         <w:gridCol w:w="1156"/>
         <w:gridCol w:w="3351"/>
       </w:tblGrid>
       <w:tr>
-        <w:trPr/>
         <w:tc>
           <w:tcPr>
             <w:tcW w:w="2335" w:type="dxa"/>
-            <w:tcBorders/>
           </w:tcPr>
           <w:p>
             <w:pPr>
-              <w:pStyle w:val="Normal"/>
-              <w:spacing w:lineRule="auto" w:line="360" w:before="0" w:after="0"/>
+              <w:spacing w:after="0" w:line="360" w:lineRule="auto"/>
               <w:rPr>
                 <w:rFonts w:ascii="Times New Roman" w:hAnsi="Times New Roman" w:cs="Times New Roman"/>
               </w:rPr>
             </w:pPr>
             <w:r>
               <w:rPr>
-                <w:rFonts w:cs="Times New Roman" w:ascii="Times New Roman" w:hAnsi="Times New Roman"/>
+                <w:rFonts w:ascii="Times New Roman" w:hAnsi="Times New Roman" w:cs="Times New Roman"/>
               </w:rPr>
               <w:t>Name</w:t>
             </w:r>
@@ -171,55 +174,56 @@
         <w:tc>
           <w:tcPr>
             <w:tcW w:w="2173" w:type="dxa"/>
-            <w:tcBorders/>
           </w:tcPr>
           <w:p>
             <w:pPr>
-              <w:pStyle w:val="Normal"/>
-              <w:spacing w:lineRule="auto" w:line="360" w:before="0" w:after="0"/>
+              <w:spacing w:after="0" w:line="360" w:lineRule="auto"/>
               <w:rPr>
                 <w:rFonts w:ascii="Times New Roman" w:hAnsi="Times New Roman" w:cs="Times New Roman"/>
               </w:rPr>
             </w:pPr>
             <w:r>
               <w:rPr>
-                <w:rFonts w:cs="Times New Roman" w:ascii="Times New Roman" w:hAnsi="Times New Roman"/>
+                <w:rFonts w:ascii="Times New Roman" w:hAnsi="Times New Roman" w:cs="Times New Roman"/>
               </w:rPr>
               <w:t xml:space="preserve">Course </w:t>
             </w:r>
           </w:p>
           <w:p>
             <w:pPr>
-              <w:pStyle w:val="Normal"/>
-              <w:spacing w:lineRule="auto" w:line="360" w:before="0" w:after="0"/>
+              <w:spacing w:after="0" w:line="360" w:lineRule="auto"/>
               <w:rPr>
                 <w:rFonts w:ascii="Times New Roman" w:hAnsi="Times New Roman" w:cs="Times New Roman"/>
               </w:rPr>
             </w:pPr>
             <w:r>
               <w:rPr>
-                <w:rFonts w:cs="Times New Roman" w:ascii="Times New Roman" w:hAnsi="Times New Roman"/>
+                <w:rFonts w:ascii="Times New Roman" w:hAnsi="Times New Roman" w:cs="Times New Roman"/>
               </w:rPr>
-              <w:t>(CE2002 or CZ2002)</w:t>
+              <w:t>(CE2002 or CZ200</w:t>
+            </w:r>
+            <w:r>
+              <w:rPr>
+                <w:rFonts w:ascii="Times New Roman" w:hAnsi="Times New Roman" w:cs="Times New Roman"/>
+              </w:rPr>
+              <w:t>2)</w:t>
             </w:r>
           </w:p>
         </w:tc>
         <w:tc>
           <w:tcPr>
             <w:tcW w:w="1156" w:type="dxa"/>
-            <w:tcBorders/>
           </w:tcPr>
           <w:p>
             <w:pPr>
-              <w:pStyle w:val="Normal"/>
-              <w:spacing w:lineRule="auto" w:line="360" w:before="0" w:after="0"/>
+              <w:spacing w:after="0" w:line="360" w:lineRule="auto"/>
               <w:rPr>
                 <w:rFonts w:ascii="Times New Roman" w:hAnsi="Times New Roman" w:cs="Times New Roman"/>
               </w:rPr>
             </w:pPr>
             <w:r>
               <w:rPr>
-                <w:rFonts w:cs="Times New Roman" w:ascii="Times New Roman" w:hAnsi="Times New Roman"/>
+                <w:rFonts w:ascii="Times New Roman" w:hAnsi="Times New Roman" w:cs="Times New Roman"/>
               </w:rPr>
               <w:t>Lab Group</w:t>
             </w:r>
@@ -228,19 +232,17 @@
         <w:tc>
           <w:tcPr>
             <w:tcW w:w="3351" w:type="dxa"/>
-            <w:tcBorders/>
           </w:tcPr>
           <w:p>
             <w:pPr>
-              <w:pStyle w:val="Normal"/>
-              <w:spacing w:lineRule="auto" w:line="360" w:before="0" w:after="0"/>
+              <w:spacing w:after="0" w:line="360" w:lineRule="auto"/>
               <w:rPr>
                 <w:rFonts w:ascii="Times New Roman" w:hAnsi="Times New Roman" w:cs="Times New Roman"/>
               </w:rPr>
             </w:pPr>
             <w:r>
               <w:rPr>
-                <w:rFonts w:cs="Times New Roman" w:ascii="Times New Roman" w:hAnsi="Times New Roman"/>
+                <w:rFonts w:ascii="Times New Roman" w:hAnsi="Times New Roman" w:cs="Times New Roman"/>
               </w:rPr>
               <w:t>Signature/Date</w:t>
             </w:r>
@@ -249,380 +251,252 @@
       </w:tr>
       <w:tr>
         <w:trPr>
-          <w:trHeight w:val="1440" w:hRule="atLeast"/>
+          <w:trHeight w:val="1440"/>
         </w:trPr>
         <w:tc>
           <w:tcPr>
             <w:tcW w:w="2335" w:type="dxa"/>
-            <w:tcBorders/>
           </w:tcPr>
           <w:p>
             <w:pPr>
-              <w:pStyle w:val="Normal"/>
-              <w:spacing w:lineRule="auto" w:line="360" w:before="0" w:after="0"/>
+              <w:spacing w:after="0" w:line="360" w:lineRule="auto"/>
               <w:rPr>
                 <w:rFonts w:ascii="Times New Roman" w:hAnsi="Times New Roman" w:cs="Times New Roman"/>
               </w:rPr>
             </w:pPr>
-            <w:r>
-              <w:rPr>
-                <w:rFonts w:cs="Times New Roman" w:ascii="Times New Roman" w:hAnsi="Times New Roman"/>
-              </w:rPr>
-            </w:r>
           </w:p>
         </w:tc>
         <w:tc>
           <w:tcPr>
             <w:tcW w:w="2173" w:type="dxa"/>
-            <w:tcBorders/>
           </w:tcPr>
           <w:p>
             <w:pPr>
-              <w:pStyle w:val="Normal"/>
-              <w:spacing w:lineRule="auto" w:line="360" w:before="0" w:after="0"/>
+              <w:spacing w:after="0" w:line="360" w:lineRule="auto"/>
               <w:rPr>
                 <w:rFonts w:ascii="Times New Roman" w:hAnsi="Times New Roman" w:cs="Times New Roman"/>
               </w:rPr>
             </w:pPr>
-            <w:r>
-              <w:rPr>
-                <w:rFonts w:cs="Times New Roman" w:ascii="Times New Roman" w:hAnsi="Times New Roman"/>
-              </w:rPr>
-            </w:r>
           </w:p>
         </w:tc>
         <w:tc>
           <w:tcPr>
             <w:tcW w:w="1156" w:type="dxa"/>
-            <w:tcBorders/>
           </w:tcPr>
           <w:p>
             <w:pPr>
-              <w:pStyle w:val="Normal"/>
-              <w:spacing w:lineRule="auto" w:line="360" w:before="0" w:after="0"/>
+              <w:spacing w:after="0" w:line="360" w:lineRule="auto"/>
               <w:rPr>
                 <w:rFonts w:ascii="Times New Roman" w:hAnsi="Times New Roman" w:cs="Times New Roman"/>
               </w:rPr>
             </w:pPr>
-            <w:r>
-              <w:rPr>
-                <w:rFonts w:cs="Times New Roman" w:ascii="Times New Roman" w:hAnsi="Times New Roman"/>
-              </w:rPr>
-            </w:r>
           </w:p>
         </w:tc>
         <w:tc>
           <w:tcPr>
             <w:tcW w:w="3351" w:type="dxa"/>
-            <w:tcBorders/>
           </w:tcPr>
           <w:p>
             <w:pPr>
-              <w:pStyle w:val="Normal"/>
-              <w:spacing w:lineRule="auto" w:line="360" w:before="0" w:after="0"/>
+              <w:spacing w:after="0" w:line="360" w:lineRule="auto"/>
               <w:rPr>
                 <w:rFonts w:ascii="Times New Roman" w:hAnsi="Times New Roman" w:cs="Times New Roman"/>
               </w:rPr>
             </w:pPr>
-            <w:r>
-              <w:rPr>
-                <w:rFonts w:cs="Times New Roman" w:ascii="Times New Roman" w:hAnsi="Times New Roman"/>
-              </w:rPr>
-            </w:r>
           </w:p>
         </w:tc>
       </w:tr>
       <w:tr>
         <w:trPr>
-          <w:trHeight w:val="1440" w:hRule="atLeast"/>
+          <w:trHeight w:val="1440"/>
         </w:trPr>
         <w:tc>
           <w:tcPr>
             <w:tcW w:w="2335" w:type="dxa"/>
-            <w:tcBorders/>
           </w:tcPr>
           <w:p>
             <w:pPr>
-              <w:pStyle w:val="Normal"/>
-              <w:spacing w:lineRule="auto" w:line="360" w:before="0" w:after="0"/>
+              <w:spacing w:after="0" w:line="360" w:lineRule="auto"/>
               <w:rPr>
                 <w:rFonts w:ascii="Times New Roman" w:hAnsi="Times New Roman" w:cs="Times New Roman"/>
               </w:rPr>
             </w:pPr>
-            <w:r>
-              <w:rPr>
-                <w:rFonts w:cs="Times New Roman" w:ascii="Times New Roman" w:hAnsi="Times New Roman"/>
-              </w:rPr>
-            </w:r>
           </w:p>
         </w:tc>
         <w:tc>
           <w:tcPr>
             <w:tcW w:w="2173" w:type="dxa"/>
-            <w:tcBorders/>
           </w:tcPr>
           <w:p>
             <w:pPr>
-              <w:pStyle w:val="Normal"/>
-              <w:spacing w:lineRule="auto" w:line="360" w:before="0" w:after="0"/>
+              <w:spacing w:after="0" w:line="360" w:lineRule="auto"/>
               <w:rPr>
                 <w:rFonts w:ascii="Times New Roman" w:hAnsi="Times New Roman" w:cs="Times New Roman"/>
               </w:rPr>
             </w:pPr>
-            <w:r>
-              <w:rPr>
-                <w:rFonts w:cs="Times New Roman" w:ascii="Times New Roman" w:hAnsi="Times New Roman"/>
-              </w:rPr>
-            </w:r>
           </w:p>
         </w:tc>
         <w:tc>
           <w:tcPr>
             <w:tcW w:w="1156" w:type="dxa"/>
-            <w:tcBorders/>
           </w:tcPr>
           <w:p>
             <w:pPr>
-              <w:pStyle w:val="Normal"/>
-              <w:spacing w:lineRule="auto" w:line="360" w:before="0" w:after="0"/>
+              <w:spacing w:after="0" w:line="360" w:lineRule="auto"/>
               <w:rPr>
                 <w:rFonts w:ascii="Times New Roman" w:hAnsi="Times New Roman" w:cs="Times New Roman"/>
               </w:rPr>
             </w:pPr>
-            <w:r>
-              <w:rPr>
-                <w:rFonts w:cs="Times New Roman" w:ascii="Times New Roman" w:hAnsi="Times New Roman"/>
-              </w:rPr>
-            </w:r>
           </w:p>
         </w:tc>
         <w:tc>
           <w:tcPr>
             <w:tcW w:w="3351" w:type="dxa"/>
-            <w:tcBorders/>
           </w:tcPr>
           <w:p>
             <w:pPr>
-              <w:pStyle w:val="Normal"/>
-              <w:spacing w:lineRule="auto" w:line="360" w:before="0" w:after="0"/>
+              <w:spacing w:after="0" w:line="360" w:lineRule="auto"/>
               <w:rPr>
                 <w:rFonts w:ascii="Times New Roman" w:hAnsi="Times New Roman" w:cs="Times New Roman"/>
               </w:rPr>
             </w:pPr>
-            <w:r>
-              <w:rPr>
-                <w:rFonts w:cs="Times New Roman" w:ascii="Times New Roman" w:hAnsi="Times New Roman"/>
-              </w:rPr>
-            </w:r>
           </w:p>
         </w:tc>
       </w:tr>
       <w:tr>
         <w:trPr>
-          <w:trHeight w:val="1440" w:hRule="atLeast"/>
+          <w:trHeight w:val="1440"/>
         </w:trPr>
         <w:tc>
           <w:tcPr>
             <w:tcW w:w="2335" w:type="dxa"/>
-            <w:tcBorders/>
           </w:tcPr>
           <w:p>
             <w:pPr>
-              <w:pStyle w:val="Normal"/>
-              <w:spacing w:lineRule="auto" w:line="360" w:before="0" w:after="0"/>
+              <w:spacing w:after="0" w:line="360" w:lineRule="auto"/>
               <w:rPr>
                 <w:rFonts w:ascii="Times New Roman" w:hAnsi="Times New Roman" w:cs="Times New Roman"/>
               </w:rPr>
             </w:pPr>
-            <w:r>
-              <w:rPr>
-                <w:rFonts w:cs="Times New Roman" w:ascii="Times New Roman" w:hAnsi="Times New Roman"/>
-              </w:rPr>
-            </w:r>
           </w:p>
         </w:tc>
         <w:tc>
           <w:tcPr>
             <w:tcW w:w="2173" w:type="dxa"/>
-            <w:tcBorders/>
           </w:tcPr>
           <w:p>
             <w:pPr>
-              <w:pStyle w:val="Normal"/>
-              <w:spacing w:lineRule="auto" w:line="360" w:before="0" w:after="0"/>
+              <w:spacing w:after="0" w:line="360" w:lineRule="auto"/>
               <w:rPr>
                 <w:rFonts w:ascii="Times New Roman" w:hAnsi="Times New Roman" w:cs="Times New Roman"/>
               </w:rPr>
             </w:pPr>
-            <w:r>
-              <w:rPr>
-                <w:rFonts w:cs="Times New Roman" w:ascii="Times New Roman" w:hAnsi="Times New Roman"/>
-              </w:rPr>
-            </w:r>
           </w:p>
         </w:tc>
         <w:tc>
           <w:tcPr>
             <w:tcW w:w="1156" w:type="dxa"/>
-            <w:tcBorders/>
           </w:tcPr>
           <w:p>
             <w:pPr>
-              <w:pStyle w:val="Normal"/>
-              <w:spacing w:lineRule="auto" w:line="360" w:before="0" w:after="0"/>
+              <w:spacing w:after="0" w:line="360" w:lineRule="auto"/>
               <w:rPr>
                 <w:rFonts w:ascii="Times New Roman" w:hAnsi="Times New Roman" w:cs="Times New Roman"/>
               </w:rPr>
             </w:pPr>
-            <w:r>
-              <w:rPr>
-                <w:rFonts w:cs="Times New Roman" w:ascii="Times New Roman" w:hAnsi="Times New Roman"/>
-              </w:rPr>
-            </w:r>
           </w:p>
         </w:tc>
         <w:tc>
           <w:tcPr>
             <w:tcW w:w="3351" w:type="dxa"/>
-            <w:tcBorders/>
           </w:tcPr>
           <w:p>
             <w:pPr>
-              <w:pStyle w:val="Normal"/>
-              <w:spacing w:lineRule="auto" w:line="360" w:before="0" w:after="0"/>
+              <w:spacing w:after="0" w:line="360" w:lineRule="auto"/>
               <w:rPr>
                 <w:rFonts w:ascii="Times New Roman" w:hAnsi="Times New Roman" w:cs="Times New Roman"/>
               </w:rPr>
             </w:pPr>
-            <w:r>
-              <w:rPr>
-                <w:rFonts w:cs="Times New Roman" w:ascii="Times New Roman" w:hAnsi="Times New Roman"/>
-              </w:rPr>
-            </w:r>
           </w:p>
         </w:tc>
       </w:tr>
       <w:tr>
         <w:trPr>
-          <w:trHeight w:val="1440" w:hRule="atLeast"/>
+          <w:trHeight w:val="1440"/>
         </w:trPr>
         <w:tc>
           <w:tcPr>
             <w:tcW w:w="2335" w:type="dxa"/>
-            <w:tcBorders/>
           </w:tcPr>
           <w:p>
             <w:pPr>
-              <w:pStyle w:val="Normal"/>
-              <w:spacing w:lineRule="auto" w:line="360" w:before="0" w:after="0"/>
+              <w:spacing w:after="0" w:line="360" w:lineRule="auto"/>
               <w:rPr>
                 <w:rFonts w:ascii="Times New Roman" w:hAnsi="Times New Roman" w:cs="Times New Roman"/>
               </w:rPr>
             </w:pPr>
-            <w:r>
-              <w:rPr>
-                <w:rFonts w:cs="Times New Roman" w:ascii="Times New Roman" w:hAnsi="Times New Roman"/>
-              </w:rPr>
-            </w:r>
           </w:p>
         </w:tc>
         <w:tc>
           <w:tcPr>
             <w:tcW w:w="2173" w:type="dxa"/>
-            <w:tcBorders/>
           </w:tcPr>
           <w:p>
             <w:pPr>
-              <w:pStyle w:val="Normal"/>
-              <w:spacing w:lineRule="auto" w:line="360" w:before="0" w:after="0"/>
+              <w:spacing w:after="0" w:line="360" w:lineRule="auto"/>
               <w:rPr>
                 <w:rFonts w:ascii="Times New Roman" w:hAnsi="Times New Roman" w:cs="Times New Roman"/>
               </w:rPr>
             </w:pPr>
-            <w:r>
-              <w:rPr>
-                <w:rFonts w:cs="Times New Roman" w:ascii="Times New Roman" w:hAnsi="Times New Roman"/>
-              </w:rPr>
-            </w:r>
           </w:p>
         </w:tc>
         <w:tc>
           <w:tcPr>
             <w:tcW w:w="1156" w:type="dxa"/>
-            <w:tcBorders/>
           </w:tcPr>
           <w:p>
             <w:pPr>
-              <w:pStyle w:val="Normal"/>
-              <w:spacing w:lineRule="auto" w:line="360" w:before="0" w:after="0"/>
+              <w:spacing w:after="0" w:line="360" w:lineRule="auto"/>
               <w:rPr>
                 <w:rFonts w:ascii="Times New Roman" w:hAnsi="Times New Roman" w:cs="Times New Roman"/>
               </w:rPr>
             </w:pPr>
-            <w:r>
-              <w:rPr>
-                <w:rFonts w:cs="Times New Roman" w:ascii="Times New Roman" w:hAnsi="Times New Roman"/>
-              </w:rPr>
-            </w:r>
           </w:p>
         </w:tc>
         <w:tc>
           <w:tcPr>
             <w:tcW w:w="3351" w:type="dxa"/>
-            <w:tcBorders/>
           </w:tcPr>
           <w:p>
             <w:pPr>
-              <w:pStyle w:val="Normal"/>
-              <w:spacing w:lineRule="auto" w:line="360" w:before="0" w:after="0"/>
+              <w:spacing w:after="0" w:line="360" w:lineRule="auto"/>
               <w:rPr>
                 <w:rFonts w:ascii="Times New Roman" w:hAnsi="Times New Roman" w:cs="Times New Roman"/>
               </w:rPr>
             </w:pPr>
-            <w:r>
-              <w:rPr>
-                <w:rFonts w:cs="Times New Roman" w:ascii="Times New Roman" w:hAnsi="Times New Roman"/>
-              </w:rPr>
-            </w:r>
           </w:p>
         </w:tc>
       </w:tr>
     </w:tbl>
     <w:p>
       <w:pPr>
-        <w:pStyle w:val="Normal"/>
-        <w:spacing w:lineRule="auto" w:line="360"/>
+        <w:spacing w:line="360" w:lineRule="auto"/>
         <w:rPr>
           <w:rFonts w:ascii="Times New Roman" w:hAnsi="Times New Roman" w:cs="Times New Roman"/>
           <w:sz w:val="28"/>
           <w:szCs w:val="28"/>
         </w:rPr>
       </w:pPr>
-      <w:r>
-        <w:rPr>
-          <w:rFonts w:cs="Times New Roman" w:ascii="Times New Roman" w:hAnsi="Times New Roman"/>
+    </w:p>
+    <w:p>
+      <w:pPr>
+        <w:spacing w:line="360" w:lineRule="auto"/>
+        <w:rPr>
+          <w:rFonts w:ascii="Times New Roman" w:hAnsi="Times New Roman" w:cs="Times New Roman"/>
           <w:sz w:val="28"/>
           <w:szCs w:val="28"/>
         </w:rPr>
-      </w:r>
-    </w:p>
-    <w:p>
-      <w:pPr>
-        <w:pStyle w:val="Normal"/>
-        <w:spacing w:lineRule="auto" w:line="360"/>
-        <w:rPr>
-          <w:rFonts w:ascii="Times New Roman" w:hAnsi="Times New Roman" w:cs="Times New Roman"/>
-          <w:sz w:val="28"/>
-          <w:szCs w:val="28"/>
-        </w:rPr>
-      </w:pPr>
-      <w:r>
-        <w:rPr>
-          <w:rFonts w:cs="Times New Roman" w:ascii="Times New Roman" w:hAnsi="Times New Roman"/>
-          <w:sz w:val="28"/>
-          <w:szCs w:val="28"/>
-        </w:rPr>
-      </w:r>
+      </w:pPr>
       <w:r>
         <w:br w:type="page"/>
       </w:r>
@@ -630,7 +504,7 @@
     <w:p>
       <w:pPr>
         <w:pStyle w:val="Heading1"/>
-        <w:spacing w:lineRule="auto" w:line="360"/>
+        <w:spacing w:line="360" w:lineRule="auto"/>
         <w:rPr>
           <w:rFonts w:ascii="Times New Roman" w:hAnsi="Times New Roman" w:cs="Times New Roman"/>
           <w:color w:val="auto"/>
@@ -638,9 +512,10 @@
       </w:pPr>
       <w:r>
         <w:rPr>
-          <w:rFonts w:cs="Times New Roman" w:ascii="Times New Roman" w:hAnsi="Times New Roman"/>
+          <w:rFonts w:ascii="Times New Roman" w:hAnsi="Times New Roman" w:cs="Times New Roman"/>
           <w:color w:val="auto"/>
         </w:rPr>
+        <w:lastRenderedPageBreak/>
         <w:t>Table of Contents</w:t>
       </w:r>
     </w:p>
@@ -651,7 +526,7 @@
           <w:ilvl w:val="0"/>
           <w:numId w:val="1"/>
         </w:numPr>
-        <w:spacing w:lineRule="auto" w:line="360"/>
+        <w:spacing w:line="360" w:lineRule="auto"/>
         <w:rPr>
           <w:rFonts w:ascii="Times New Roman" w:hAnsi="Times New Roman" w:cs="Times New Roman"/>
           <w:color w:val="auto"/>
@@ -661,7 +536,7 @@
       </w:pPr>
       <w:r>
         <w:rPr>
-          <w:rFonts w:cs="Times New Roman" w:ascii="Times New Roman" w:hAnsi="Times New Roman"/>
+          <w:rFonts w:ascii="Times New Roman" w:hAnsi="Times New Roman" w:cs="Times New Roman"/>
           <w:color w:val="auto"/>
           <w:sz w:val="24"/>
           <w:szCs w:val="24"/>
@@ -676,7 +551,7 @@
           <w:ilvl w:val="0"/>
           <w:numId w:val="1"/>
         </w:numPr>
-        <w:spacing w:lineRule="auto" w:line="360"/>
+        <w:spacing w:line="360" w:lineRule="auto"/>
         <w:rPr>
           <w:rFonts w:ascii="Times New Roman" w:hAnsi="Times New Roman" w:cs="Times New Roman"/>
           <w:color w:val="auto"/>
@@ -686,7 +561,7 @@
       </w:pPr>
       <w:r>
         <w:rPr>
-          <w:rFonts w:cs="Times New Roman" w:ascii="Times New Roman" w:hAnsi="Times New Roman"/>
+          <w:rFonts w:ascii="Times New Roman" w:hAnsi="Times New Roman" w:cs="Times New Roman"/>
           <w:color w:val="auto"/>
           <w:sz w:val="24"/>
           <w:szCs w:val="24"/>
@@ -701,15 +576,15 @@
           <w:ilvl w:val="0"/>
           <w:numId w:val="1"/>
         </w:numPr>
-        <w:spacing w:lineRule="auto" w:line="360"/>
-        <w:rPr>
-          <w:sz w:val="24"/>
-          <w:szCs w:val="24"/>
-        </w:rPr>
-      </w:pPr>
-      <w:r>
-        <w:rPr>
-          <w:rFonts w:cs="Times New Roman" w:ascii="Times New Roman" w:hAnsi="Times New Roman"/>
+        <w:spacing w:line="360" w:lineRule="auto"/>
+        <w:rPr>
+          <w:sz w:val="24"/>
+          <w:szCs w:val="24"/>
+        </w:rPr>
+      </w:pPr>
+      <w:r>
+        <w:rPr>
+          <w:rFonts w:ascii="Times New Roman" w:hAnsi="Times New Roman" w:cs="Times New Roman"/>
           <w:sz w:val="24"/>
           <w:szCs w:val="24"/>
         </w:rPr>
@@ -723,15 +598,15 @@
           <w:ilvl w:val="0"/>
           <w:numId w:val="1"/>
         </w:numPr>
-        <w:spacing w:lineRule="auto" w:line="360"/>
-        <w:rPr>
-          <w:sz w:val="24"/>
-          <w:szCs w:val="24"/>
-        </w:rPr>
-      </w:pPr>
-      <w:r>
-        <w:rPr>
-          <w:rFonts w:cs="Times New Roman" w:ascii="Times New Roman" w:hAnsi="Times New Roman"/>
+        <w:spacing w:line="360" w:lineRule="auto"/>
+        <w:rPr>
+          <w:sz w:val="24"/>
+          <w:szCs w:val="24"/>
+        </w:rPr>
+      </w:pPr>
+      <w:r>
+        <w:rPr>
+          <w:rFonts w:ascii="Times New Roman" w:hAnsi="Times New Roman" w:cs="Times New Roman"/>
           <w:sz w:val="24"/>
           <w:szCs w:val="24"/>
         </w:rPr>
@@ -741,10 +616,9 @@
     <w:p>
       <w:pPr>
         <w:pStyle w:val="Heading2"/>
-        <w:spacing w:lineRule="auto" w:line="360"/>
-        <w:rPr>
-          <w:rFonts w:ascii="Times New Roman" w:hAnsi="Times New Roman" w:cs="Times New Roman"/>
-          <w:b/>
+        <w:spacing w:line="360" w:lineRule="auto"/>
+        <w:rPr>
+          <w:rFonts w:ascii="Times New Roman" w:hAnsi="Times New Roman" w:cs="Times New Roman"/>
           <w:b/>
           <w:bCs/>
           <w:color w:val="auto"/>
@@ -755,7 +629,7 @@
       </w:pPr>
       <w:r>
         <w:rPr>
-          <w:rFonts w:cs="Times New Roman" w:ascii="Times New Roman" w:hAnsi="Times New Roman"/>
+          <w:rFonts w:ascii="Times New Roman" w:hAnsi="Times New Roman" w:cs="Times New Roman"/>
           <w:b/>
           <w:bCs/>
           <w:color w:val="auto"/>
@@ -773,20 +647,46 @@
           <w:ilvl w:val="0"/>
           <w:numId w:val="2"/>
         </w:numPr>
-        <w:spacing w:lineRule="auto" w:line="360"/>
-        <w:rPr>
-          <w:rFonts w:ascii="Times New Roman" w:hAnsi="Times New Roman" w:cs="Times New Roman"/>
-          <w:sz w:val="24"/>
-          <w:szCs w:val="24"/>
-        </w:rPr>
-      </w:pPr>
-      <w:r>
-        <w:rPr>
-          <w:rFonts w:cs="Times New Roman" w:ascii="Times New Roman" w:hAnsi="Times New Roman"/>
-          <w:sz w:val="24"/>
-          <w:szCs w:val="24"/>
-        </w:rPr>
-        <w:t>Use of CSV files as persistent storage, e.g. database.</w:t>
+        <w:spacing w:line="360" w:lineRule="auto"/>
+        <w:rPr>
+          <w:rFonts w:ascii="Times New Roman" w:hAnsi="Times New Roman" w:cs="Times New Roman"/>
+          <w:sz w:val="24"/>
+          <w:szCs w:val="24"/>
+        </w:rPr>
+      </w:pPr>
+      <w:r>
+        <w:rPr>
+          <w:rFonts w:ascii="Times New Roman" w:hAnsi="Times New Roman" w:cs="Times New Roman"/>
+          <w:sz w:val="24"/>
+          <w:szCs w:val="24"/>
+        </w:rPr>
+        <w:t xml:space="preserve">Use of CSV files as persistent storage, </w:t>
+      </w:r>
+      <w:proofErr w:type="gramStart"/>
+      <w:r>
+        <w:rPr>
+          <w:rFonts w:ascii="Times New Roman" w:hAnsi="Times New Roman" w:cs="Times New Roman"/>
+          <w:sz w:val="24"/>
+          <w:szCs w:val="24"/>
+        </w:rPr>
+        <w:t>e.g.</w:t>
+      </w:r>
+      <w:proofErr w:type="gramEnd"/>
+      <w:r>
+        <w:rPr>
+          <w:rFonts w:ascii="Times New Roman" w:hAnsi="Times New Roman" w:cs="Times New Roman"/>
+          <w:sz w:val="24"/>
+          <w:szCs w:val="24"/>
+        </w:rPr>
+        <w:t xml:space="preserve"> </w:t>
+      </w:r>
+      <w:r>
+        <w:rPr>
+          <w:rFonts w:ascii="Times New Roman" w:hAnsi="Times New Roman" w:cs="Times New Roman"/>
+          <w:sz w:val="24"/>
+          <w:szCs w:val="24"/>
+        </w:rPr>
+        <w:t>database.</w:t>
       </w:r>
     </w:p>
     <w:p>
@@ -796,16 +696,16 @@
           <w:ilvl w:val="1"/>
           <w:numId w:val="2"/>
         </w:numPr>
-        <w:spacing w:lineRule="auto" w:line="360"/>
-        <w:rPr>
-          <w:rFonts w:ascii="Times New Roman" w:hAnsi="Times New Roman" w:cs="Times New Roman"/>
-          <w:sz w:val="24"/>
-          <w:szCs w:val="24"/>
-        </w:rPr>
-      </w:pPr>
-      <w:r>
-        <w:rPr>
-          <w:rFonts w:cs="Times New Roman" w:ascii="Times New Roman" w:hAnsi="Times New Roman"/>
+        <w:spacing w:line="360" w:lineRule="auto"/>
+        <w:rPr>
+          <w:rFonts w:ascii="Times New Roman" w:hAnsi="Times New Roman" w:cs="Times New Roman"/>
+          <w:sz w:val="24"/>
+          <w:szCs w:val="24"/>
+        </w:rPr>
+      </w:pPr>
+      <w:r>
+        <w:rPr>
+          <w:rFonts w:ascii="Times New Roman" w:hAnsi="Times New Roman" w:cs="Times New Roman"/>
           <w:sz w:val="24"/>
           <w:szCs w:val="24"/>
         </w:rPr>
@@ -820,18 +720,19 @@
           <w:numId w:val="2"/>
         </w:numPr>
         <w:shd w:val="clear" w:color="auto" w:fill="FFFFFF" w:themeFill="background1"/>
-        <w:spacing w:lineRule="atLeast" w:line="285" w:before="0" w:after="0"/>
-        <w:contextualSpacing/>
-        <w:rPr>
-          <w:rFonts w:ascii="Consolas" w:hAnsi="Consolas" w:eastAsia="Times New Roman" w:cs="Times New Roman"/>
-          <w:color w:val="D4D4D4"/>
-          <w:sz w:val="21"/>
-          <w:szCs w:val="21"/>
-        </w:rPr>
-      </w:pPr>
-      <w:r>
-        <w:rPr>
-          <w:rFonts w:eastAsia="Times New Roman" w:cs="Times New Roman" w:ascii="Consolas" w:hAnsi="Consolas"/>
+        <w:spacing w:after="0" w:line="285" w:lineRule="atLeast"/>
+        <w:rPr>
+          <w:rFonts w:ascii="Consolas" w:eastAsia="Times New Roman" w:hAnsi="Consolas" w:cs="Times New Roman"/>
+          <w:color w:val="D4D4D4"/>
+          <w:sz w:val="21"/>
+          <w:szCs w:val="21"/>
+        </w:rPr>
+      </w:pPr>
+      <w:proofErr w:type="spellStart"/>
+      <w:proofErr w:type="gramStart"/>
+      <w:r>
+        <w:rPr>
+          <w:rFonts w:ascii="Consolas" w:eastAsia="Times New Roman" w:hAnsi="Consolas" w:cs="Times New Roman"/>
           <w:color w:val="569CD6"/>
           <w:sz w:val="21"/>
           <w:szCs w:val="21"/>
@@ -840,7 +741,7 @@
       </w:r>
       <w:r>
         <w:rPr>
-          <w:rFonts w:eastAsia="Times New Roman" w:cs="Times New Roman" w:ascii="Consolas" w:hAnsi="Consolas"/>
+          <w:rFonts w:ascii="Consolas" w:eastAsia="Times New Roman" w:hAnsi="Consolas" w:cs="Times New Roman"/>
           <w:color w:val="D4D4D4"/>
           <w:sz w:val="21"/>
           <w:szCs w:val="21"/>
@@ -849,16 +750,18 @@
       </w:r>
       <w:r>
         <w:rPr>
-          <w:rFonts w:eastAsia="Times New Roman" w:cs="Times New Roman" w:ascii="Consolas" w:hAnsi="Consolas"/>
+          <w:rFonts w:ascii="Consolas" w:eastAsia="Times New Roman" w:hAnsi="Consolas" w:cs="Times New Roman"/>
           <w:color w:val="9CDCFE"/>
           <w:sz w:val="21"/>
           <w:szCs w:val="21"/>
         </w:rPr>
         <w:t>categoryController</w:t>
       </w:r>
-      <w:r>
-        <w:rPr>
-          <w:rFonts w:eastAsia="Times New Roman" w:cs="Times New Roman" w:ascii="Consolas" w:hAnsi="Consolas"/>
+      <w:proofErr w:type="spellEnd"/>
+      <w:proofErr w:type="gramEnd"/>
+      <w:r>
+        <w:rPr>
+          <w:rFonts w:ascii="Consolas" w:eastAsia="Times New Roman" w:hAnsi="Consolas" w:cs="Times New Roman"/>
           <w:color w:val="D4D4D4"/>
           <w:sz w:val="21"/>
           <w:szCs w:val="21"/>
@@ -867,7 +770,7 @@
       </w:r>
       <w:r>
         <w:rPr>
-          <w:rFonts w:eastAsia="Times New Roman" w:cs="Times New Roman" w:ascii="Consolas" w:hAnsi="Consolas"/>
+          <w:rFonts w:ascii="Consolas" w:eastAsia="Times New Roman" w:hAnsi="Consolas" w:cs="Times New Roman"/>
           <w:color w:val="C586C0"/>
           <w:sz w:val="21"/>
           <w:szCs w:val="21"/>
@@ -876,25 +779,27 @@
       </w:r>
       <w:r>
         <w:rPr>
-          <w:rFonts w:eastAsia="Times New Roman" w:cs="Times New Roman" w:ascii="Consolas" w:hAnsi="Consolas"/>
+          <w:rFonts w:ascii="Consolas" w:eastAsia="Times New Roman" w:hAnsi="Consolas" w:cs="Times New Roman"/>
           <w:color w:val="D4D4D4"/>
           <w:sz w:val="21"/>
           <w:szCs w:val="21"/>
         </w:rPr>
         <w:t xml:space="preserve"> </w:t>
       </w:r>
-      <w:r>
-        <w:rPr>
-          <w:rFonts w:eastAsia="Times New Roman" w:cs="Times New Roman" w:ascii="Consolas" w:hAnsi="Consolas"/>
+      <w:proofErr w:type="spellStart"/>
+      <w:r>
+        <w:rPr>
+          <w:rFonts w:ascii="Consolas" w:eastAsia="Times New Roman" w:hAnsi="Consolas" w:cs="Times New Roman"/>
           <w:color w:val="DCDCAA"/>
           <w:sz w:val="21"/>
           <w:szCs w:val="21"/>
         </w:rPr>
         <w:t>CategoryController</w:t>
       </w:r>
-      <w:r>
-        <w:rPr>
-          <w:rFonts w:eastAsia="Times New Roman" w:cs="Times New Roman" w:ascii="Consolas" w:hAnsi="Consolas"/>
+      <w:proofErr w:type="spellEnd"/>
+      <w:r>
+        <w:rPr>
+          <w:rFonts w:ascii="Consolas" w:eastAsia="Times New Roman" w:hAnsi="Consolas" w:cs="Times New Roman"/>
           <w:color w:val="D4D4D4"/>
           <w:sz w:val="21"/>
           <w:szCs w:val="21"/>
@@ -909,20 +814,28 @@
           <w:ilvl w:val="1"/>
           <w:numId w:val="2"/>
         </w:numPr>
-        <w:spacing w:lineRule="auto" w:line="360"/>
-        <w:rPr>
-          <w:rFonts w:ascii="Times New Roman" w:hAnsi="Times New Roman" w:cs="Times New Roman"/>
-          <w:sz w:val="24"/>
-          <w:szCs w:val="24"/>
-        </w:rPr>
-      </w:pPr>
-      <w:r>
-        <w:rPr>
-          <w:rFonts w:cs="Times New Roman" w:ascii="Times New Roman" w:hAnsi="Times New Roman"/>
-          <w:sz w:val="24"/>
-          <w:szCs w:val="24"/>
-        </w:rPr>
-        <w:t>On adding, updating, or removing either promotions or items on the menu, the individual controllers will update the respective files.</w:t>
+        <w:spacing w:line="360" w:lineRule="auto"/>
+        <w:rPr>
+          <w:rFonts w:ascii="Times New Roman" w:hAnsi="Times New Roman" w:cs="Times New Roman"/>
+          <w:sz w:val="24"/>
+          <w:szCs w:val="24"/>
+        </w:rPr>
+      </w:pPr>
+      <w:r>
+        <w:rPr>
+          <w:rFonts w:ascii="Times New Roman" w:hAnsi="Times New Roman" w:cs="Times New Roman"/>
+          <w:sz w:val="24"/>
+          <w:szCs w:val="24"/>
+        </w:rPr>
+        <w:t xml:space="preserve">On adding, updating, or removing either promotions or items on the menu, the individual </w:t>
+      </w:r>
+      <w:r>
+        <w:rPr>
+          <w:rFonts w:ascii="Times New Roman" w:hAnsi="Times New Roman" w:cs="Times New Roman"/>
+          <w:sz w:val="24"/>
+          <w:szCs w:val="24"/>
+        </w:rPr>
+        <w:t>controllers will update the respective files.</w:t>
       </w:r>
     </w:p>
     <w:p>
@@ -932,16 +845,16 @@
           <w:ilvl w:val="0"/>
           <w:numId w:val="2"/>
         </w:numPr>
-        <w:spacing w:lineRule="auto" w:line="360"/>
-        <w:rPr>
-          <w:rFonts w:ascii="Times New Roman" w:hAnsi="Times New Roman" w:cs="Times New Roman"/>
-          <w:sz w:val="24"/>
-          <w:szCs w:val="24"/>
-        </w:rPr>
-      </w:pPr>
-      <w:r>
-        <w:rPr>
-          <w:rFonts w:cs="Times New Roman" w:ascii="Times New Roman" w:hAnsi="Times New Roman"/>
+        <w:spacing w:line="360" w:lineRule="auto"/>
+        <w:rPr>
+          <w:rFonts w:ascii="Times New Roman" w:hAnsi="Times New Roman" w:cs="Times New Roman"/>
+          <w:sz w:val="24"/>
+          <w:szCs w:val="24"/>
+        </w:rPr>
+      </w:pPr>
+      <w:r>
+        <w:rPr>
+          <w:rFonts w:ascii="Times New Roman" w:hAnsi="Times New Roman" w:cs="Times New Roman"/>
           <w:sz w:val="24"/>
           <w:szCs w:val="24"/>
         </w:rPr>
@@ -955,16 +868,16 @@
           <w:ilvl w:val="0"/>
           <w:numId w:val="2"/>
         </w:numPr>
-        <w:spacing w:lineRule="auto" w:line="360"/>
-        <w:rPr>
-          <w:rFonts w:ascii="Times New Roman" w:hAnsi="Times New Roman" w:cs="Times New Roman"/>
-          <w:sz w:val="24"/>
-          <w:szCs w:val="24"/>
-        </w:rPr>
-      </w:pPr>
-      <w:r>
-        <w:rPr>
-          <w:rFonts w:cs="Times New Roman" w:ascii="Times New Roman" w:hAnsi="Times New Roman"/>
+        <w:spacing w:line="360" w:lineRule="auto"/>
+        <w:rPr>
+          <w:rFonts w:ascii="Times New Roman" w:hAnsi="Times New Roman" w:cs="Times New Roman"/>
+          <w:sz w:val="24"/>
+          <w:szCs w:val="24"/>
+        </w:rPr>
+      </w:pPr>
+      <w:r>
+        <w:rPr>
+          <w:rFonts w:ascii="Times New Roman" w:hAnsi="Times New Roman" w:cs="Times New Roman"/>
           <w:sz w:val="24"/>
           <w:szCs w:val="24"/>
         </w:rPr>
@@ -978,20 +891,28 @@
           <w:ilvl w:val="0"/>
           <w:numId w:val="2"/>
         </w:numPr>
-        <w:spacing w:lineRule="auto" w:line="360"/>
-        <w:rPr>
-          <w:rFonts w:ascii="Times New Roman" w:hAnsi="Times New Roman" w:cs="Times New Roman"/>
-          <w:sz w:val="24"/>
-          <w:szCs w:val="24"/>
-        </w:rPr>
-      </w:pPr>
-      <w:r>
-        <w:rPr>
-          <w:rFonts w:cs="Times New Roman" w:ascii="Times New Roman" w:hAnsi="Times New Roman"/>
-          <w:sz w:val="24"/>
-          <w:szCs w:val="24"/>
-        </w:rPr>
-        <w:t>Reservations are checked whenever it returns to the main menu.</w:t>
+        <w:spacing w:line="360" w:lineRule="auto"/>
+        <w:rPr>
+          <w:rFonts w:ascii="Times New Roman" w:hAnsi="Times New Roman" w:cs="Times New Roman"/>
+          <w:sz w:val="24"/>
+          <w:szCs w:val="24"/>
+        </w:rPr>
+      </w:pPr>
+      <w:r>
+        <w:rPr>
+          <w:rFonts w:ascii="Times New Roman" w:hAnsi="Times New Roman" w:cs="Times New Roman"/>
+          <w:sz w:val="24"/>
+          <w:szCs w:val="24"/>
+        </w:rPr>
+        <w:t>Reservations are checked whenever it return</w:t>
+      </w:r>
+      <w:r>
+        <w:rPr>
+          <w:rFonts w:ascii="Times New Roman" w:hAnsi="Times New Roman" w:cs="Times New Roman"/>
+          <w:sz w:val="24"/>
+          <w:szCs w:val="24"/>
+        </w:rPr>
+        <w:t>s to the main menu.</w:t>
       </w:r>
     </w:p>
     <w:p>
@@ -1001,16 +922,16 @@
           <w:ilvl w:val="1"/>
           <w:numId w:val="2"/>
         </w:numPr>
-        <w:spacing w:lineRule="auto" w:line="360"/>
-        <w:rPr>
-          <w:rFonts w:ascii="Times New Roman" w:hAnsi="Times New Roman" w:cs="Times New Roman"/>
-          <w:sz w:val="24"/>
-          <w:szCs w:val="24"/>
-        </w:rPr>
-      </w:pPr>
-      <w:r>
-        <w:rPr>
-          <w:rFonts w:cs="Times New Roman" w:ascii="Times New Roman" w:hAnsi="Times New Roman"/>
+        <w:spacing w:line="360" w:lineRule="auto"/>
+        <w:rPr>
+          <w:rFonts w:ascii="Times New Roman" w:hAnsi="Times New Roman" w:cs="Times New Roman"/>
+          <w:sz w:val="24"/>
+          <w:szCs w:val="24"/>
+        </w:rPr>
+      </w:pPr>
+      <w:r>
+        <w:rPr>
+          <w:rFonts w:ascii="Times New Roman" w:hAnsi="Times New Roman" w:cs="Times New Roman"/>
           <w:sz w:val="24"/>
           <w:szCs w:val="24"/>
         </w:rPr>
@@ -1024,16 +945,16 @@
           <w:ilvl w:val="0"/>
           <w:numId w:val="2"/>
         </w:numPr>
-        <w:spacing w:lineRule="auto" w:line="360"/>
-        <w:rPr>
-          <w:rFonts w:ascii="Times New Roman" w:hAnsi="Times New Roman" w:cs="Times New Roman"/>
-          <w:sz w:val="24"/>
-          <w:szCs w:val="24"/>
-        </w:rPr>
-      </w:pPr>
-      <w:r>
-        <w:rPr>
-          <w:rFonts w:cs="Times New Roman" w:ascii="Times New Roman" w:hAnsi="Times New Roman"/>
+        <w:spacing w:line="360" w:lineRule="auto"/>
+        <w:rPr>
+          <w:rFonts w:ascii="Times New Roman" w:hAnsi="Times New Roman" w:cs="Times New Roman"/>
+          <w:sz w:val="24"/>
+          <w:szCs w:val="24"/>
+        </w:rPr>
+      </w:pPr>
+      <w:r>
+        <w:rPr>
+          <w:rFonts w:ascii="Times New Roman" w:hAnsi="Times New Roman" w:cs="Times New Roman"/>
           <w:sz w:val="24"/>
           <w:szCs w:val="24"/>
         </w:rPr>
@@ -1047,20 +968,28 @@
           <w:ilvl w:val="0"/>
           <w:numId w:val="2"/>
         </w:numPr>
-        <w:spacing w:lineRule="auto" w:line="360"/>
-        <w:rPr>
-          <w:rFonts w:ascii="Times New Roman" w:hAnsi="Times New Roman" w:cs="Times New Roman"/>
-          <w:sz w:val="24"/>
-          <w:szCs w:val="24"/>
-        </w:rPr>
-      </w:pPr>
-      <w:r>
-        <w:rPr>
-          <w:rFonts w:cs="Times New Roman" w:ascii="Times New Roman" w:hAnsi="Times New Roman"/>
-          <w:sz w:val="24"/>
-          <w:szCs w:val="24"/>
-        </w:rPr>
-        <w:t>Since, a promotion is technically an item on the menu. It extends the item class.</w:t>
+        <w:spacing w:line="360" w:lineRule="auto"/>
+        <w:rPr>
+          <w:rFonts w:ascii="Times New Roman" w:hAnsi="Times New Roman" w:cs="Times New Roman"/>
+          <w:sz w:val="24"/>
+          <w:szCs w:val="24"/>
+        </w:rPr>
+      </w:pPr>
+      <w:r>
+        <w:rPr>
+          <w:rFonts w:ascii="Times New Roman" w:hAnsi="Times New Roman" w:cs="Times New Roman"/>
+          <w:sz w:val="24"/>
+          <w:szCs w:val="24"/>
+        </w:rPr>
+        <w:t>Since, a promotion is technically an item on the me</w:t>
+      </w:r>
+      <w:r>
+        <w:rPr>
+          <w:rFonts w:ascii="Times New Roman" w:hAnsi="Times New Roman" w:cs="Times New Roman"/>
+          <w:sz w:val="24"/>
+          <w:szCs w:val="24"/>
+        </w:rPr>
+        <w:t>nu. It extends the item class.</w:t>
       </w:r>
     </w:p>
     <w:p>
@@ -1070,16 +999,16 @@
           <w:ilvl w:val="1"/>
           <w:numId w:val="2"/>
         </w:numPr>
-        <w:spacing w:lineRule="auto" w:line="360"/>
-        <w:rPr>
-          <w:rFonts w:ascii="Times New Roman" w:hAnsi="Times New Roman" w:cs="Times New Roman"/>
-          <w:sz w:val="24"/>
-          <w:szCs w:val="24"/>
-        </w:rPr>
-      </w:pPr>
-      <w:r>
-        <w:rPr>
-          <w:rFonts w:cs="Times New Roman" w:ascii="Times New Roman" w:hAnsi="Times New Roman"/>
+        <w:spacing w:line="360" w:lineRule="auto"/>
+        <w:rPr>
+          <w:rFonts w:ascii="Times New Roman" w:hAnsi="Times New Roman" w:cs="Times New Roman"/>
+          <w:sz w:val="24"/>
+          <w:szCs w:val="24"/>
+        </w:rPr>
+      </w:pPr>
+      <w:r>
+        <w:rPr>
+          <w:rFonts w:ascii="Times New Roman" w:hAnsi="Times New Roman" w:cs="Times New Roman"/>
           <w:sz w:val="24"/>
           <w:szCs w:val="24"/>
         </w:rPr>
@@ -1094,18 +1023,17 @@
           <w:numId w:val="2"/>
         </w:numPr>
         <w:shd w:val="clear" w:color="auto" w:fill="FFFFFF" w:themeFill="background1"/>
-        <w:spacing w:lineRule="atLeast" w:line="285" w:before="0" w:after="0"/>
-        <w:contextualSpacing/>
-        <w:rPr>
-          <w:rFonts w:ascii="Consolas" w:hAnsi="Consolas" w:eastAsia="Times New Roman" w:cs="Times New Roman"/>
-          <w:color w:val="D4D4D4"/>
-          <w:sz w:val="21"/>
-          <w:szCs w:val="21"/>
-        </w:rPr>
-      </w:pPr>
-      <w:r>
-        <w:rPr>
-          <w:rFonts w:eastAsia="Times New Roman" w:cs="Times New Roman" w:ascii="Consolas" w:hAnsi="Consolas"/>
+        <w:spacing w:after="0" w:line="285" w:lineRule="atLeast"/>
+        <w:rPr>
+          <w:rFonts w:ascii="Consolas" w:eastAsia="Times New Roman" w:hAnsi="Consolas" w:cs="Times New Roman"/>
+          <w:color w:val="D4D4D4"/>
+          <w:sz w:val="21"/>
+          <w:szCs w:val="21"/>
+        </w:rPr>
+      </w:pPr>
+      <w:r>
+        <w:rPr>
+          <w:rFonts w:ascii="Consolas" w:eastAsia="Times New Roman" w:hAnsi="Consolas" w:cs="Times New Roman"/>
           <w:color w:val="569CD6"/>
           <w:sz w:val="21"/>
           <w:szCs w:val="21"/>
@@ -1114,7 +1042,7 @@
       </w:r>
       <w:r>
         <w:rPr>
-          <w:rFonts w:eastAsia="Times New Roman" w:cs="Times New Roman" w:ascii="Consolas" w:hAnsi="Consolas"/>
+          <w:rFonts w:ascii="Consolas" w:eastAsia="Times New Roman" w:hAnsi="Consolas" w:cs="Times New Roman"/>
           <w:color w:val="D4D4D4"/>
           <w:sz w:val="21"/>
           <w:szCs w:val="21"/>
@@ -1123,7 +1051,7 @@
       </w:r>
       <w:r>
         <w:rPr>
-          <w:rFonts w:eastAsia="Times New Roman" w:cs="Times New Roman" w:ascii="Consolas" w:hAnsi="Consolas"/>
+          <w:rFonts w:ascii="Consolas" w:eastAsia="Times New Roman" w:hAnsi="Consolas" w:cs="Times New Roman"/>
           <w:color w:val="569CD6"/>
           <w:sz w:val="21"/>
           <w:szCs w:val="21"/>
@@ -1132,7 +1060,7 @@
       </w:r>
       <w:r>
         <w:rPr>
-          <w:rFonts w:eastAsia="Times New Roman" w:cs="Times New Roman" w:ascii="Consolas" w:hAnsi="Consolas"/>
+          <w:rFonts w:ascii="Consolas" w:eastAsia="Times New Roman" w:hAnsi="Consolas" w:cs="Times New Roman"/>
           <w:color w:val="D4D4D4"/>
           <w:sz w:val="21"/>
           <w:szCs w:val="21"/>
@@ -1141,7 +1069,7 @@
       </w:r>
       <w:r>
         <w:rPr>
-          <w:rFonts w:eastAsia="Times New Roman" w:cs="Times New Roman" w:ascii="Consolas" w:hAnsi="Consolas"/>
+          <w:rFonts w:ascii="Consolas" w:eastAsia="Times New Roman" w:hAnsi="Consolas" w:cs="Times New Roman"/>
           <w:color w:val="4EC9B0"/>
           <w:sz w:val="21"/>
           <w:szCs w:val="21"/>
@@ -1150,7 +1078,7 @@
       </w:r>
       <w:r>
         <w:rPr>
-          <w:rFonts w:eastAsia="Times New Roman" w:cs="Times New Roman" w:ascii="Consolas" w:hAnsi="Consolas"/>
+          <w:rFonts w:ascii="Consolas" w:eastAsia="Times New Roman" w:hAnsi="Consolas" w:cs="Times New Roman"/>
           <w:color w:val="D4D4D4"/>
           <w:sz w:val="21"/>
           <w:szCs w:val="21"/>
@@ -1159,7 +1087,7 @@
       </w:r>
       <w:r>
         <w:rPr>
-          <w:rFonts w:eastAsia="Times New Roman" w:cs="Times New Roman" w:ascii="Consolas" w:hAnsi="Consolas"/>
+          <w:rFonts w:ascii="Consolas" w:eastAsia="Times New Roman" w:hAnsi="Consolas" w:cs="Times New Roman"/>
           <w:color w:val="569CD6"/>
           <w:sz w:val="21"/>
           <w:szCs w:val="21"/>
@@ -1168,16 +1096,17 @@
       </w:r>
       <w:r>
         <w:rPr>
-          <w:rFonts w:eastAsia="Times New Roman" w:cs="Times New Roman" w:ascii="Consolas" w:hAnsi="Consolas"/>
+          <w:rFonts w:ascii="Consolas" w:eastAsia="Times New Roman" w:hAnsi="Consolas" w:cs="Times New Roman"/>
           <w:color w:val="D4D4D4"/>
           <w:sz w:val="21"/>
           <w:szCs w:val="21"/>
         </w:rPr>
         <w:t xml:space="preserve"> </w:t>
       </w:r>
-      <w:r>
-        <w:rPr>
-          <w:rFonts w:eastAsia="Times New Roman" w:cs="Times New Roman" w:ascii="Consolas" w:hAnsi="Consolas"/>
+      <w:proofErr w:type="gramStart"/>
+      <w:r>
+        <w:rPr>
+          <w:rFonts w:ascii="Consolas" w:eastAsia="Times New Roman" w:hAnsi="Consolas" w:cs="Times New Roman"/>
           <w:color w:val="4EC9B0"/>
           <w:sz w:val="21"/>
           <w:szCs w:val="21"/>
@@ -1186,16 +1115,17 @@
       </w:r>
       <w:r>
         <w:rPr>
-          <w:rFonts w:eastAsia="Times New Roman" w:cs="Times New Roman" w:ascii="Consolas" w:hAnsi="Consolas"/>
+          <w:rFonts w:ascii="Consolas" w:eastAsia="Times New Roman" w:hAnsi="Consolas" w:cs="Times New Roman"/>
           <w:color w:val="D4D4D4"/>
           <w:sz w:val="21"/>
           <w:szCs w:val="21"/>
         </w:rPr>
         <w:t>{</w:t>
       </w:r>
-      <w:r>
-        <w:rPr>
-          <w:rFonts w:eastAsia="Times New Roman" w:cs="Times New Roman" w:ascii="Consolas" w:hAnsi="Consolas"/>
+      <w:proofErr w:type="gramEnd"/>
+      <w:r>
+        <w:rPr>
+          <w:rFonts w:ascii="Consolas" w:eastAsia="Times New Roman" w:hAnsi="Consolas" w:cs="Times New Roman"/>
           <w:color w:val="569CD6"/>
           <w:sz w:val="21"/>
           <w:szCs w:val="21"/>
@@ -1204,7 +1134,7 @@
       </w:r>
       <w:r>
         <w:rPr>
-          <w:rFonts w:eastAsia="Times New Roman" w:cs="Times New Roman" w:ascii="Consolas" w:hAnsi="Consolas"/>
+          <w:rFonts w:ascii="Consolas" w:eastAsia="Times New Roman" w:hAnsi="Consolas" w:cs="Times New Roman"/>
           <w:color w:val="D4D4D4"/>
           <w:sz w:val="21"/>
           <w:szCs w:val="21"/>
@@ -1219,20 +1149,28 @@
           <w:ilvl w:val="0"/>
           <w:numId w:val="2"/>
         </w:numPr>
-        <w:spacing w:lineRule="auto" w:line="360"/>
-        <w:rPr>
-          <w:rFonts w:ascii="Times New Roman" w:hAnsi="Times New Roman" w:cs="Times New Roman"/>
-          <w:sz w:val="24"/>
-          <w:szCs w:val="24"/>
-        </w:rPr>
-      </w:pPr>
-      <w:r>
-        <w:rPr>
-          <w:rFonts w:cs="Times New Roman" w:ascii="Times New Roman" w:hAnsi="Times New Roman"/>
-          <w:sz w:val="24"/>
-          <w:szCs w:val="24"/>
-        </w:rPr>
-        <w:t>When an order of an item or promotion is added to a table’s invoice, a copy of the item or promotion is made and added to the invoice.</w:t>
+        <w:spacing w:line="360" w:lineRule="auto"/>
+        <w:rPr>
+          <w:rFonts w:ascii="Times New Roman" w:hAnsi="Times New Roman" w:cs="Times New Roman"/>
+          <w:sz w:val="24"/>
+          <w:szCs w:val="24"/>
+        </w:rPr>
+      </w:pPr>
+      <w:r>
+        <w:rPr>
+          <w:rFonts w:ascii="Times New Roman" w:hAnsi="Times New Roman" w:cs="Times New Roman"/>
+          <w:sz w:val="24"/>
+          <w:szCs w:val="24"/>
+        </w:rPr>
+        <w:t xml:space="preserve">When an order of an item or promotion is added to a table’s invoice, a copy of the item or promotion </w:t>
+      </w:r>
+      <w:r>
+        <w:rPr>
+          <w:rFonts w:ascii="Times New Roman" w:hAnsi="Times New Roman" w:cs="Times New Roman"/>
+          <w:sz w:val="24"/>
+          <w:szCs w:val="24"/>
+        </w:rPr>
+        <w:t>is made and added to the invoice.</w:t>
       </w:r>
     </w:p>
     <w:p>
@@ -1242,84 +1180,20 @@
           <w:ilvl w:val="1"/>
           <w:numId w:val="2"/>
         </w:numPr>
-        <w:spacing w:lineRule="auto" w:line="360"/>
-        <w:rPr>
-          <w:rFonts w:ascii="Times New Roman" w:hAnsi="Times New Roman" w:cs="Times New Roman"/>
-          <w:sz w:val="24"/>
-          <w:szCs w:val="24"/>
-        </w:rPr>
-      </w:pPr>
-      <w:r>
-        <w:rPr>
-          <w:rFonts w:cs="Times New Roman" w:ascii="Times New Roman" w:hAnsi="Times New Roman"/>
-          <w:sz w:val="24"/>
-          <w:szCs w:val="24"/>
-        </w:rPr>
-        <w:t xml:space="preserve">This is to prevent unhappy customers, when they find out that the cost of the item or promotion is </w:t>
-      </w:r>
-      <w:r>
-        <w:rPr>
-          <w:rFonts w:cs="Times New Roman" w:ascii="Times New Roman" w:hAnsi="Times New Roman"/>
-          <w:sz w:val="24"/>
-          <w:szCs w:val="24"/>
-        </w:rPr>
-        <w:t>changed after</w:t>
-      </w:r>
-      <w:r>
-        <w:rPr>
-          <w:rFonts w:cs="Times New Roman" w:ascii="Times New Roman" w:hAnsi="Times New Roman"/>
-          <w:sz w:val="24"/>
-          <w:szCs w:val="24"/>
-        </w:rPr>
-        <w:t xml:space="preserve"> </w:t>
-      </w:r>
-      <w:r>
-        <w:rPr>
-          <w:rFonts w:cs="Times New Roman" w:ascii="Times New Roman" w:hAnsi="Times New Roman"/>
-          <w:sz w:val="24"/>
-          <w:szCs w:val="24"/>
-        </w:rPr>
-        <w:t>they</w:t>
-      </w:r>
-      <w:r>
-        <w:rPr>
-          <w:rFonts w:cs="Times New Roman" w:ascii="Times New Roman" w:hAnsi="Times New Roman"/>
-          <w:sz w:val="24"/>
-          <w:szCs w:val="24"/>
-        </w:rPr>
-        <w:t xml:space="preserve"> order</w:t>
-      </w:r>
-      <w:r>
-        <w:rPr>
-          <w:rFonts w:cs="Times New Roman" w:ascii="Times New Roman" w:hAnsi="Times New Roman"/>
-          <w:sz w:val="24"/>
-          <w:szCs w:val="24"/>
-        </w:rPr>
-        <w:t>ed</w:t>
-      </w:r>
-      <w:r>
-        <w:rPr>
-          <w:rFonts w:cs="Times New Roman" w:ascii="Times New Roman" w:hAnsi="Times New Roman"/>
-          <w:sz w:val="24"/>
-          <w:szCs w:val="24"/>
-        </w:rPr>
-        <w:t xml:space="preserve"> </w:t>
-      </w:r>
-      <w:r>
-        <w:rPr>
-          <w:rFonts w:cs="Times New Roman" w:ascii="Times New Roman" w:hAnsi="Times New Roman"/>
-          <w:sz w:val="24"/>
-          <w:szCs w:val="24"/>
-        </w:rPr>
-        <w:t>and before payment</w:t>
-      </w:r>
-      <w:r>
-        <w:rPr>
-          <w:rFonts w:cs="Times New Roman" w:ascii="Times New Roman" w:hAnsi="Times New Roman"/>
-          <w:sz w:val="24"/>
-          <w:szCs w:val="24"/>
-        </w:rPr>
-        <w:t>.</w:t>
+        <w:spacing w:line="360" w:lineRule="auto"/>
+        <w:rPr>
+          <w:rFonts w:ascii="Times New Roman" w:hAnsi="Times New Roman" w:cs="Times New Roman"/>
+          <w:sz w:val="24"/>
+          <w:szCs w:val="24"/>
+        </w:rPr>
+      </w:pPr>
+      <w:r>
+        <w:rPr>
+          <w:rFonts w:ascii="Times New Roman" w:hAnsi="Times New Roman" w:cs="Times New Roman"/>
+          <w:sz w:val="24"/>
+          <w:szCs w:val="24"/>
+        </w:rPr>
+        <w:t>This is to prevent unhappy customers, when they find out that the cost of the item or promotion is changed after they ordered and before payment.</w:t>
       </w:r>
     </w:p>
     <w:p>
@@ -1330,17 +1204,17 @@
           <w:numId w:val="2"/>
         </w:numPr>
         <w:shd w:val="clear" w:color="auto" w:fill="FFFFFF" w:themeFill="background1"/>
-        <w:spacing w:lineRule="atLeast" w:line="285"/>
-        <w:rPr>
-          <w:rFonts w:ascii="Consolas" w:hAnsi="Consolas" w:eastAsia="Times New Roman" w:cs="Times New Roman"/>
-          <w:color w:val="D4D4D4"/>
-          <w:sz w:val="21"/>
-          <w:szCs w:val="21"/>
-        </w:rPr>
-      </w:pPr>
-      <w:r>
-        <w:rPr>
-          <w:rFonts w:eastAsia="Times New Roman" w:cs="Times New Roman" w:ascii="Consolas" w:hAnsi="Consolas"/>
+        <w:spacing w:line="285" w:lineRule="atLeast"/>
+        <w:rPr>
+          <w:rFonts w:ascii="Consolas" w:eastAsia="Times New Roman" w:hAnsi="Consolas" w:cs="Times New Roman"/>
+          <w:color w:val="D4D4D4"/>
+          <w:sz w:val="21"/>
+          <w:szCs w:val="21"/>
+        </w:rPr>
+      </w:pPr>
+      <w:r>
+        <w:rPr>
+          <w:rFonts w:ascii="Consolas" w:eastAsia="Times New Roman" w:hAnsi="Consolas" w:cs="Times New Roman"/>
           <w:color w:val="569CD6"/>
           <w:sz w:val="21"/>
           <w:szCs w:val="21"/>
@@ -1349,7 +1223,7 @@
       </w:r>
       <w:r>
         <w:rPr>
-          <w:rFonts w:eastAsia="Times New Roman" w:cs="Times New Roman" w:ascii="Consolas" w:hAnsi="Consolas"/>
+          <w:rFonts w:ascii="Consolas" w:eastAsia="Times New Roman" w:hAnsi="Consolas" w:cs="Times New Roman"/>
           <w:color w:val="D4D4D4"/>
           <w:sz w:val="21"/>
           <w:szCs w:val="21"/>
@@ -1358,7 +1232,7 @@
       </w:r>
       <w:r>
         <w:rPr>
-          <w:rFonts w:eastAsia="Times New Roman" w:cs="Times New Roman" w:ascii="Consolas" w:hAnsi="Consolas"/>
+          <w:rFonts w:ascii="Consolas" w:eastAsia="Times New Roman" w:hAnsi="Consolas" w:cs="Times New Roman"/>
           <w:color w:val="4EC9B0"/>
           <w:sz w:val="21"/>
           <w:szCs w:val="21"/>
@@ -1367,34 +1241,38 @@
       </w:r>
       <w:r>
         <w:rPr>
-          <w:rFonts w:eastAsia="Times New Roman" w:cs="Times New Roman" w:ascii="Consolas" w:hAnsi="Consolas"/>
+          <w:rFonts w:ascii="Consolas" w:eastAsia="Times New Roman" w:hAnsi="Consolas" w:cs="Times New Roman"/>
           <w:color w:val="D4D4D4"/>
           <w:sz w:val="21"/>
           <w:szCs w:val="21"/>
         </w:rPr>
         <w:t xml:space="preserve"> </w:t>
       </w:r>
-      <w:r>
-        <w:rPr>
-          <w:rFonts w:eastAsia="Times New Roman" w:cs="Times New Roman" w:ascii="Consolas" w:hAnsi="Consolas"/>
+      <w:proofErr w:type="spellStart"/>
+      <w:proofErr w:type="gramStart"/>
+      <w:r>
+        <w:rPr>
+          <w:rFonts w:ascii="Consolas" w:eastAsia="Times New Roman" w:hAnsi="Consolas" w:cs="Times New Roman"/>
           <w:color w:val="DCDCAA"/>
           <w:sz w:val="21"/>
           <w:szCs w:val="21"/>
         </w:rPr>
         <w:t>copyItem</w:t>
       </w:r>
-      <w:r>
-        <w:rPr>
-          <w:rFonts w:eastAsia="Times New Roman" w:cs="Times New Roman" w:ascii="Consolas" w:hAnsi="Consolas"/>
+      <w:proofErr w:type="spellEnd"/>
+      <w:r>
+        <w:rPr>
+          <w:rFonts w:ascii="Consolas" w:eastAsia="Times New Roman" w:hAnsi="Consolas" w:cs="Times New Roman"/>
           <w:color w:val="D4D4D4"/>
           <w:sz w:val="21"/>
           <w:szCs w:val="21"/>
         </w:rPr>
         <w:t>(</w:t>
       </w:r>
-      <w:r>
-        <w:rPr>
-          <w:rFonts w:eastAsia="Times New Roman" w:cs="Times New Roman" w:ascii="Consolas" w:hAnsi="Consolas"/>
+      <w:proofErr w:type="gramEnd"/>
+      <w:r>
+        <w:rPr>
+          <w:rFonts w:ascii="Consolas" w:eastAsia="Times New Roman" w:hAnsi="Consolas" w:cs="Times New Roman"/>
           <w:color w:val="4EC9B0"/>
           <w:sz w:val="21"/>
           <w:szCs w:val="21"/>
@@ -1403,7 +1281,7 @@
       </w:r>
       <w:r>
         <w:rPr>
-          <w:rFonts w:eastAsia="Times New Roman" w:cs="Times New Roman" w:ascii="Consolas" w:hAnsi="Consolas"/>
+          <w:rFonts w:ascii="Consolas" w:eastAsia="Times New Roman" w:hAnsi="Consolas" w:cs="Times New Roman"/>
           <w:color w:val="D4D4D4"/>
           <w:sz w:val="21"/>
           <w:szCs w:val="21"/>
@@ -1412,7 +1290,7 @@
       </w:r>
       <w:r>
         <w:rPr>
-          <w:rFonts w:eastAsia="Times New Roman" w:cs="Times New Roman" w:ascii="Consolas" w:hAnsi="Consolas"/>
+          <w:rFonts w:ascii="Consolas" w:eastAsia="Times New Roman" w:hAnsi="Consolas" w:cs="Times New Roman"/>
           <w:color w:val="9CDCFE"/>
           <w:sz w:val="21"/>
           <w:szCs w:val="21"/>
@@ -1421,7 +1299,7 @@
       </w:r>
       <w:r>
         <w:rPr>
-          <w:rFonts w:eastAsia="Times New Roman" w:cs="Times New Roman" w:ascii="Consolas" w:hAnsi="Consolas"/>
+          <w:rFonts w:ascii="Consolas" w:eastAsia="Times New Roman" w:hAnsi="Consolas" w:cs="Times New Roman"/>
           <w:color w:val="D4D4D4"/>
           <w:sz w:val="21"/>
           <w:szCs w:val="21"/>
@@ -1433,19 +1311,18 @@
       <w:pPr>
         <w:pStyle w:val="ListParagraph"/>
         <w:shd w:val="clear" w:color="auto" w:fill="FFFFFF" w:themeFill="background1"/>
-        <w:spacing w:lineRule="atLeast" w:line="285" w:before="0" w:after="0"/>
-        <w:ind w:left="2880" w:hanging="0"/>
-        <w:contextualSpacing/>
-        <w:rPr>
-          <w:rFonts w:ascii="Consolas" w:hAnsi="Consolas" w:eastAsia="Times New Roman" w:cs="Times New Roman"/>
-          <w:color w:val="D4D4D4"/>
-          <w:sz w:val="21"/>
-          <w:szCs w:val="21"/>
-        </w:rPr>
-      </w:pPr>
-      <w:r>
-        <w:rPr>
-          <w:rFonts w:eastAsia="Times New Roman" w:cs="Times New Roman" w:ascii="Consolas" w:hAnsi="Consolas"/>
+        <w:spacing w:after="0" w:line="285" w:lineRule="atLeast"/>
+        <w:ind w:left="2880"/>
+        <w:rPr>
+          <w:rFonts w:ascii="Consolas" w:eastAsia="Times New Roman" w:hAnsi="Consolas" w:cs="Times New Roman"/>
+          <w:color w:val="D4D4D4"/>
+          <w:sz w:val="21"/>
+          <w:szCs w:val="21"/>
+        </w:rPr>
+      </w:pPr>
+      <w:r>
+        <w:rPr>
+          <w:rFonts w:ascii="Consolas" w:eastAsia="Times New Roman" w:hAnsi="Consolas" w:cs="Times New Roman"/>
           <w:color w:val="4EC9B0"/>
           <w:sz w:val="21"/>
           <w:szCs w:val="21"/>
@@ -1454,67 +1331,81 @@
       </w:r>
       <w:r>
         <w:rPr>
-          <w:rFonts w:eastAsia="Times New Roman" w:cs="Times New Roman" w:ascii="Consolas" w:hAnsi="Consolas"/>
+          <w:rFonts w:ascii="Consolas" w:eastAsia="Times New Roman" w:hAnsi="Consolas" w:cs="Times New Roman"/>
           <w:color w:val="D4D4D4"/>
           <w:sz w:val="21"/>
           <w:szCs w:val="21"/>
         </w:rPr>
         <w:t xml:space="preserve"> </w:t>
       </w:r>
-      <w:r>
-        <w:rPr>
-          <w:rFonts w:eastAsia="Times New Roman" w:cs="Times New Roman" w:ascii="Consolas" w:hAnsi="Consolas"/>
+      <w:proofErr w:type="spellStart"/>
+      <w:r>
+        <w:rPr>
+          <w:rFonts w:ascii="Consolas" w:eastAsia="Times New Roman" w:hAnsi="Consolas" w:cs="Times New Roman"/>
           <w:color w:val="9CDCFE"/>
           <w:sz w:val="21"/>
           <w:szCs w:val="21"/>
         </w:rPr>
         <w:t>toCopy</w:t>
       </w:r>
-      <w:r>
-        <w:rPr>
-          <w:rFonts w:eastAsia="Times New Roman" w:cs="Times New Roman" w:ascii="Consolas" w:hAnsi="Consolas"/>
+      <w:proofErr w:type="spellEnd"/>
+      <w:r>
+        <w:rPr>
+          <w:rFonts w:ascii="Consolas" w:eastAsia="Times New Roman" w:hAnsi="Consolas" w:cs="Times New Roman"/>
           <w:color w:val="D4D4D4"/>
           <w:sz w:val="21"/>
           <w:szCs w:val="21"/>
         </w:rPr>
         <w:t xml:space="preserve"> = </w:t>
       </w:r>
-      <w:r>
-        <w:rPr>
-          <w:rFonts w:eastAsia="Times New Roman" w:cs="Times New Roman" w:ascii="Consolas" w:hAnsi="Consolas"/>
+      <w:proofErr w:type="spellStart"/>
+      <w:r>
+        <w:rPr>
+          <w:rFonts w:ascii="Consolas" w:eastAsia="Times New Roman" w:hAnsi="Consolas" w:cs="Times New Roman"/>
           <w:color w:val="DCDCAA"/>
           <w:sz w:val="21"/>
           <w:szCs w:val="21"/>
         </w:rPr>
         <w:t>searchForItem</w:t>
       </w:r>
-      <w:r>
-        <w:rPr>
-          <w:rFonts w:eastAsia="Times New Roman" w:cs="Times New Roman" w:ascii="Consolas" w:hAnsi="Consolas"/>
-          <w:color w:val="D4D4D4"/>
-          <w:sz w:val="21"/>
-          <w:szCs w:val="21"/>
-        </w:rPr>
-        <w:t>(id);</w:t>
-      </w:r>
+      <w:proofErr w:type="spellEnd"/>
+      <w:r>
+        <w:rPr>
+          <w:rFonts w:ascii="Consolas" w:eastAsia="Times New Roman" w:hAnsi="Consolas" w:cs="Times New Roman"/>
+          <w:color w:val="D4D4D4"/>
+          <w:sz w:val="21"/>
+          <w:szCs w:val="21"/>
+        </w:rPr>
+        <w:t>(id</w:t>
+      </w:r>
+      <w:proofErr w:type="gramStart"/>
+      <w:r>
+        <w:rPr>
+          <w:rFonts w:ascii="Consolas" w:eastAsia="Times New Roman" w:hAnsi="Consolas" w:cs="Times New Roman"/>
+          <w:color w:val="D4D4D4"/>
+          <w:sz w:val="21"/>
+          <w:szCs w:val="21"/>
+        </w:rPr>
+        <w:t>);</w:t>
+      </w:r>
+      <w:proofErr w:type="gramEnd"/>
     </w:p>
     <w:p>
       <w:pPr>
         <w:pStyle w:val="ListParagraph"/>
         <w:shd w:val="clear" w:color="auto" w:fill="FFFFFF" w:themeFill="background1"/>
-        <w:spacing w:lineRule="atLeast" w:line="285" w:before="0" w:after="0"/>
+        <w:spacing w:after="0" w:line="285" w:lineRule="atLeast"/>
         <w:ind w:left="2160" w:firstLine="720"/>
-        <w:contextualSpacing/>
-        <w:rPr>
-          <w:rFonts w:ascii="Consolas" w:hAnsi="Consolas" w:eastAsia="Times New Roman" w:cs="Times New Roman"/>
-          <w:color w:val="D4D4D4"/>
-          <w:sz w:val="21"/>
-          <w:szCs w:val="21"/>
-        </w:rPr>
-      </w:pPr>
-      <w:r>
-        <w:rPr>
-          <w:rFonts w:eastAsia="Times New Roman" w:cs="Times New Roman" w:ascii="Consolas" w:hAnsi="Consolas"/>
+        <w:rPr>
+          <w:rFonts w:ascii="Consolas" w:eastAsia="Times New Roman" w:hAnsi="Consolas" w:cs="Times New Roman"/>
+          <w:color w:val="D4D4D4"/>
+          <w:sz w:val="21"/>
+          <w:szCs w:val="21"/>
+        </w:rPr>
+      </w:pPr>
+      <w:r>
+        <w:rPr>
+          <w:rFonts w:ascii="Consolas" w:eastAsia="Times New Roman" w:hAnsi="Consolas" w:cs="Times New Roman"/>
           <w:color w:val="C586C0"/>
           <w:sz w:val="21"/>
           <w:szCs w:val="21"/>
@@ -1523,16 +1414,17 @@
       </w:r>
       <w:r>
         <w:rPr>
-          <w:rFonts w:eastAsia="Times New Roman" w:cs="Times New Roman" w:ascii="Consolas" w:hAnsi="Consolas"/>
+          <w:rFonts w:ascii="Consolas" w:eastAsia="Times New Roman" w:hAnsi="Consolas" w:cs="Times New Roman"/>
           <w:color w:val="D4D4D4"/>
           <w:sz w:val="21"/>
           <w:szCs w:val="21"/>
         </w:rPr>
         <w:t xml:space="preserve"> </w:t>
       </w:r>
-      <w:r>
-        <w:rPr>
-          <w:rFonts w:eastAsia="Times New Roman" w:cs="Times New Roman" w:ascii="Consolas" w:hAnsi="Consolas"/>
+      <w:proofErr w:type="spellStart"/>
+      <w:r>
+        <w:rPr>
+          <w:rFonts w:ascii="Consolas" w:eastAsia="Times New Roman" w:hAnsi="Consolas" w:cs="Times New Roman"/>
           <w:color w:val="9CDCFE"/>
           <w:sz w:val="21"/>
           <w:szCs w:val="21"/>
@@ -1541,7 +1433,7 @@
       </w:r>
       <w:r>
         <w:rPr>
-          <w:rFonts w:eastAsia="Times New Roman" w:cs="Times New Roman" w:ascii="Consolas" w:hAnsi="Consolas"/>
+          <w:rFonts w:ascii="Consolas" w:eastAsia="Times New Roman" w:hAnsi="Consolas" w:cs="Times New Roman"/>
           <w:color w:val="D4D4D4"/>
           <w:sz w:val="21"/>
           <w:szCs w:val="21"/>
@@ -1550,39 +1442,50 @@
       </w:r>
       <w:r>
         <w:rPr>
-          <w:rFonts w:eastAsia="Times New Roman" w:cs="Times New Roman" w:ascii="Consolas" w:hAnsi="Consolas"/>
+          <w:rFonts w:ascii="Consolas" w:eastAsia="Times New Roman" w:hAnsi="Consolas" w:cs="Times New Roman"/>
           <w:color w:val="DCDCAA"/>
           <w:sz w:val="21"/>
           <w:szCs w:val="21"/>
         </w:rPr>
         <w:t>copyOf</w:t>
       </w:r>
-      <w:r>
-        <w:rPr>
-          <w:rFonts w:eastAsia="Times New Roman" w:cs="Times New Roman" w:ascii="Consolas" w:hAnsi="Consolas"/>
-          <w:color w:val="D4D4D4"/>
-          <w:sz w:val="21"/>
-          <w:szCs w:val="21"/>
-        </w:rPr>
-        <w:t>();</w:t>
-      </w:r>
-    </w:p>
-    <w:p>
-      <w:pPr>
-        <w:pStyle w:val="Normal"/>
+      <w:proofErr w:type="spellEnd"/>
+      <w:r>
+        <w:rPr>
+          <w:rFonts w:ascii="Consolas" w:eastAsia="Times New Roman" w:hAnsi="Consolas" w:cs="Times New Roman"/>
+          <w:color w:val="D4D4D4"/>
+          <w:sz w:val="21"/>
+          <w:szCs w:val="21"/>
+        </w:rPr>
+        <w:t>(</w:t>
+      </w:r>
+      <w:proofErr w:type="gramStart"/>
+      <w:r>
+        <w:rPr>
+          <w:rFonts w:ascii="Consolas" w:eastAsia="Times New Roman" w:hAnsi="Consolas" w:cs="Times New Roman"/>
+          <w:color w:val="D4D4D4"/>
+          <w:sz w:val="21"/>
+          <w:szCs w:val="21"/>
+        </w:rPr>
+        <w:t>);</w:t>
+      </w:r>
+      <w:proofErr w:type="gramEnd"/>
+    </w:p>
+    <w:p>
+      <w:pPr>
         <w:shd w:val="clear" w:color="auto" w:fill="FFFFFF" w:themeFill="background1"/>
-        <w:spacing w:lineRule="atLeast" w:line="285" w:before="0" w:after="0"/>
+        <w:spacing w:after="0" w:line="285" w:lineRule="atLeast"/>
         <w:ind w:left="1440" w:firstLine="720"/>
         <w:rPr>
-          <w:rFonts w:ascii="Consolas" w:hAnsi="Consolas" w:eastAsia="Times New Roman" w:cs="Times New Roman"/>
-          <w:color w:val="D4D4D4"/>
-          <w:sz w:val="21"/>
-          <w:szCs w:val="21"/>
-        </w:rPr>
-      </w:pPr>
-      <w:r>
-        <w:rPr>
-          <w:rFonts w:eastAsia="Times New Roman" w:cs="Times New Roman" w:ascii="Consolas" w:hAnsi="Consolas"/>
+          <w:rFonts w:ascii="Consolas" w:eastAsia="Times New Roman" w:hAnsi="Consolas" w:cs="Times New Roman"/>
+          <w:color w:val="D4D4D4"/>
+          <w:sz w:val="21"/>
+          <w:szCs w:val="21"/>
+        </w:rPr>
+      </w:pPr>
+      <w:r>
+        <w:rPr>
+          <w:rFonts w:ascii="Consolas" w:eastAsia="Times New Roman" w:hAnsi="Consolas" w:cs="Times New Roman"/>
           <w:color w:val="D4D4D4"/>
           <w:sz w:val="21"/>
           <w:szCs w:val="21"/>
@@ -1590,22 +1493,193 @@
         <w:t>}</w:t>
       </w:r>
     </w:p>
+    <w:p>
+      <w:pPr>
+        <w:spacing w:after="0" w:line="240" w:lineRule="auto"/>
+        <w:rPr>
+          <w:rFonts w:ascii="Consolas" w:eastAsia="Times New Roman" w:hAnsi="Consolas" w:cs="Times New Roman"/>
+          <w:color w:val="D4D4D4"/>
+          <w:sz w:val="21"/>
+          <w:szCs w:val="21"/>
+        </w:rPr>
+      </w:pPr>
+      <w:r>
+        <w:rPr>
+          <w:rFonts w:ascii="Consolas" w:eastAsia="Times New Roman" w:hAnsi="Consolas" w:cs="Times New Roman"/>
+          <w:color w:val="D4D4D4"/>
+          <w:sz w:val="21"/>
+          <w:szCs w:val="21"/>
+        </w:rPr>
+        <w:br w:type="page"/>
+      </w:r>
+    </w:p>
+    <w:p>
+      <w:pPr>
+        <w:pStyle w:val="Heading2"/>
+        <w:rPr>
+          <w:rFonts w:ascii="Times New Roman" w:hAnsi="Times New Roman" w:cs="Times New Roman"/>
+          <w:b/>
+          <w:bCs/>
+          <w:color w:val="auto"/>
+          <w:sz w:val="24"/>
+          <w:szCs w:val="24"/>
+          <w:u w:val="single"/>
+        </w:rPr>
+      </w:pPr>
+      <w:r>
+        <w:rPr>
+          <w:noProof/>
+        </w:rPr>
+        <w:lastRenderedPageBreak/>
+        <w:drawing>
+          <wp:anchor distT="0" distB="0" distL="114300" distR="114300" simplePos="0" relativeHeight="251658240" behindDoc="0" locked="0" layoutInCell="1" allowOverlap="1" wp14:anchorId="7B820D72" wp14:editId="513E46BF">
+            <wp:simplePos x="0" y="0"/>
+            <wp:positionH relativeFrom="column">
+              <wp:posOffset>104775</wp:posOffset>
+            </wp:positionH>
+            <wp:positionV relativeFrom="paragraph">
+              <wp:posOffset>323850</wp:posOffset>
+            </wp:positionV>
+            <wp:extent cx="5731510" cy="6131560"/>
+            <wp:effectExtent l="0" t="0" r="2540" b="2540"/>
+            <wp:wrapTopAndBottom/>
+            <wp:docPr id="1" name="Picture 1" descr="Diagram, schematic&#10;&#10;Description automatically generated"/>
+            <wp:cNvGraphicFramePr>
+              <a:graphicFrameLocks xmlns:a="http://schemas.openxmlformats.org/drawingml/2006/main" noChangeAspect="1"/>
+            </wp:cNvGraphicFramePr>
+            <a:graphic xmlns:a="http://schemas.openxmlformats.org/drawingml/2006/main">
+              <a:graphicData uri="http://schemas.openxmlformats.org/drawingml/2006/picture">
+                <pic:pic xmlns:pic="http://schemas.openxmlformats.org/drawingml/2006/picture">
+                  <pic:nvPicPr>
+                    <pic:cNvPr id="1" name="Picture 1" descr="Diagram, schematic&#10;&#10;Description automatically generated"/>
+                    <pic:cNvPicPr/>
+                  </pic:nvPicPr>
+                  <pic:blipFill>
+                    <a:blip r:embed="rId5" cstate="print">
+                      <a:extLst>
+                        <a:ext uri="{28A0092B-C50C-407E-A947-70E740481C1C}">
+                          <a14:useLocalDpi xmlns:a14="http://schemas.microsoft.com/office/drawing/2010/main" val="0"/>
+                        </a:ext>
+                      </a:extLst>
+                    </a:blip>
+                    <a:stretch>
+                      <a:fillRect/>
+                    </a:stretch>
+                  </pic:blipFill>
+                  <pic:spPr>
+                    <a:xfrm>
+                      <a:off x="0" y="0"/>
+                      <a:ext cx="5731510" cy="6131560"/>
+                    </a:xfrm>
+                    <a:prstGeom prst="rect">
+                      <a:avLst/>
+                    </a:prstGeom>
+                  </pic:spPr>
+                </pic:pic>
+              </a:graphicData>
+            </a:graphic>
+          </wp:anchor>
+        </w:drawing>
+      </w:r>
+      <w:r>
+        <w:rPr>
+          <w:rFonts w:ascii="Times New Roman" w:hAnsi="Times New Roman" w:cs="Times New Roman"/>
+          <w:b/>
+          <w:bCs/>
+          <w:color w:val="auto"/>
+          <w:sz w:val="24"/>
+          <w:szCs w:val="24"/>
+          <w:u w:val="single"/>
+        </w:rPr>
+        <w:t>UML Class Diagram</w:t>
+      </w:r>
+    </w:p>
+    <w:p>
+      <w:pPr>
+        <w:spacing w:after="0" w:line="240" w:lineRule="auto"/>
+      </w:pPr>
+      <w:r>
+        <w:br w:type="page"/>
+      </w:r>
+    </w:p>
+    <w:p>
+      <w:pPr>
+        <w:pStyle w:val="Heading2"/>
+        <w:rPr>
+          <w:rFonts w:ascii="Times New Roman" w:hAnsi="Times New Roman" w:cs="Times New Roman"/>
+          <w:b/>
+          <w:bCs/>
+          <w:color w:val="auto"/>
+          <w:sz w:val="24"/>
+          <w:szCs w:val="24"/>
+          <w:u w:val="single"/>
+        </w:rPr>
+      </w:pPr>
+      <w:r>
+        <w:rPr>
+          <w:rFonts w:ascii="Times New Roman" w:hAnsi="Times New Roman" w:cs="Times New Roman"/>
+          <w:b/>
+          <w:bCs/>
+          <w:color w:val="auto"/>
+          <w:sz w:val="24"/>
+          <w:szCs w:val="24"/>
+          <w:u w:val="single"/>
+        </w:rPr>
+        <w:lastRenderedPageBreak/>
+        <w:t>Sequence Diagram</w:t>
+      </w:r>
+    </w:p>
+    <w:p>
+      <w:pPr>
+        <w:rPr>
+          <w:lang w:val="en-US"/>
+        </w:rPr>
+      </w:pPr>
+    </w:p>
+    <w:p>
+      <w:pPr>
+        <w:pStyle w:val="Heading2"/>
+        <w:rPr>
+          <w:rFonts w:ascii="Times New Roman" w:hAnsi="Times New Roman" w:cs="Times New Roman"/>
+          <w:b/>
+          <w:bCs/>
+          <w:color w:val="auto"/>
+          <w:sz w:val="24"/>
+          <w:szCs w:val="24"/>
+          <w:u w:val="single"/>
+        </w:rPr>
+      </w:pPr>
+      <w:r>
+        <w:rPr>
+          <w:rFonts w:ascii="Times New Roman" w:hAnsi="Times New Roman" w:cs="Times New Roman"/>
+          <w:b/>
+          <w:bCs/>
+          <w:color w:val="auto"/>
+          <w:sz w:val="24"/>
+          <w:szCs w:val="24"/>
+          <w:u w:val="single"/>
+        </w:rPr>
+        <w:t>Test Cases and Results</w:t>
+      </w:r>
+    </w:p>
+    <w:p/>
     <w:sectPr>
-      <w:type w:val="nextPage"/>
       <w:pgSz w:w="11906" w:h="16838"/>
-      <w:pgMar w:left="1440" w:right="1440" w:header="0" w:top="1440" w:footer="0" w:bottom="1440" w:gutter="0"/>
-      <w:pgNumType w:fmt="decimal"/>
-      <w:formProt w:val="false"/>
-      <w:textDirection w:val="lrTb"/>
-      <w:docGrid w:type="default" w:linePitch="360" w:charSpace="4096"/>
+      <w:pgMar w:top="1440" w:right="1440" w:bottom="1440" w:left="1440" w:header="0" w:footer="0" w:gutter="0"/>
+      <w:cols w:space="720"/>
+      <w:formProt w:val="0"/>
+      <w:docGrid w:linePitch="360" w:charSpace="4096"/>
     </w:sectPr>
   </w:body>
 </w:document>
 </file>
 
 <file path=word/numbering.xml><?xml version="1.0" encoding="utf-8"?>
-<w:numbering xmlns:w="http://schemas.openxmlformats.org/wordprocessingml/2006/main" xmlns:o="urn:schemas-microsoft-com:office:office" xmlns:r="http://schemas.openxmlformats.org/officeDocument/2006/relationships" xmlns:v="urn:schemas-microsoft-com:vml">
-  <w:abstractNum w:abstractNumId="1">
+<w:numbering xmlns:wpc="http://schemas.microsoft.com/office/word/2010/wordprocessingCanvas" xmlns:cx="http://schemas.microsoft.com/office/drawing/2014/chartex" xmlns:cx1="http://schemas.microsoft.com/office/drawing/2015/9/8/chartex" xmlns:cx2="http://schemas.microsoft.com/office/drawing/2015/10/21/chartex" xmlns:cx3="http://schemas.microsoft.com/office/drawing/2016/5/9/chartex" xmlns:cx4="http://schemas.microsoft.com/office/drawing/2016/5/10/chartex" xmlns:cx5="http://schemas.microsoft.com/office/drawing/2016/5/11/chartex" xmlns:cx6="http://schemas.microsoft.com/office/drawing/2016/5/12/chartex" xmlns:cx7="http://schemas.microsoft.com/office/drawing/2016/5/13/chartex" xmlns:cx8="http://schemas.microsoft.com/office/drawing/2016/5/14/chartex" xmlns:mc="http://schemas.openxmlformats.org/markup-compatibility/2006" xmlns:aink="http://schemas.microsoft.com/office/drawing/2016/ink" xmlns:am3d="http://schemas.microsoft.com/office/drawing/2017/model3d" xmlns:o="urn:schemas-microsoft-com:office:office" xmlns:r="http://schemas.openxmlformats.org/officeDocument/2006/relationships" xmlns:m="http://schemas.openxmlformats.org/officeDocument/2006/math" xmlns:v="urn:schemas-microsoft-com:vml" xmlns:wp14="http://schemas.microsoft.com/office/word/2010/wordprocessingDrawing" xmlns:wp="http://schemas.openxmlformats.org/drawingml/2006/wordprocessingDrawing" xmlns:w10="urn:schemas-microsoft-com:office:word" xmlns:w="http://schemas.openxmlformats.org/wordprocessingml/2006/main" xmlns:w14="http://schemas.microsoft.com/office/word/2010/wordml" xmlns:w15="http://schemas.microsoft.com/office/word/2012/wordml" xmlns:w16cex="http://schemas.microsoft.com/office/word/2018/wordml/cex" xmlns:w16cid="http://schemas.microsoft.com/office/word/2016/wordml/cid" xmlns:w16="http://schemas.microsoft.com/office/word/2018/wordml" xmlns:w16sdtdh="http://schemas.microsoft.com/office/word/2020/wordml/sdtdatahash" xmlns:w16se="http://schemas.microsoft.com/office/word/2015/wordml/symex" xmlns:wpg="http://schemas.microsoft.com/office/word/2010/wordprocessingGroup" xmlns:wpi="http://schemas.microsoft.com/office/word/2010/wordprocessingInk" xmlns:wne="http://schemas.microsoft.com/office/word/2006/wordml" xmlns:wps="http://schemas.microsoft.com/office/word/2010/wordprocessingShape" mc:Ignorable="w14 w15 w16se w16cid w16 w16cex w16sdtdh wp14">
+  <w:abstractNum w:abstractNumId="0" w15:restartNumberingAfterBreak="0">
+    <w:nsid w:val="07557BAC"/>
+    <w:multiLevelType w:val="multilevel"/>
+    <w:tmpl w:val="762E1EB4"/>
     <w:lvl w:ilvl="0">
       <w:start w:val="1"/>
       <w:numFmt w:val="bullet"/>
@@ -1742,7 +1816,132 @@
       </w:rPr>
     </w:lvl>
   </w:abstractNum>
-  <w:abstractNum w:abstractNumId="2">
+  <w:abstractNum w:abstractNumId="1" w15:restartNumberingAfterBreak="0">
+    <w:nsid w:val="0B242390"/>
+    <w:multiLevelType w:val="multilevel"/>
+    <w:tmpl w:val="EC2E60AA"/>
+    <w:lvl w:ilvl="0">
+      <w:start w:val="1"/>
+      <w:numFmt w:val="none"/>
+      <w:suff w:val="nothing"/>
+      <w:lvlText w:val=""/>
+      <w:lvlJc w:val="left"/>
+      <w:pPr>
+        <w:tabs>
+          <w:tab w:val="num" w:pos="0"/>
+        </w:tabs>
+        <w:ind w:left="0" w:firstLine="0"/>
+      </w:pPr>
+    </w:lvl>
+    <w:lvl w:ilvl="1">
+      <w:start w:val="1"/>
+      <w:numFmt w:val="none"/>
+      <w:suff w:val="nothing"/>
+      <w:lvlText w:val=""/>
+      <w:lvlJc w:val="left"/>
+      <w:pPr>
+        <w:tabs>
+          <w:tab w:val="num" w:pos="0"/>
+        </w:tabs>
+        <w:ind w:left="0" w:firstLine="0"/>
+      </w:pPr>
+    </w:lvl>
+    <w:lvl w:ilvl="2">
+      <w:start w:val="1"/>
+      <w:numFmt w:val="none"/>
+      <w:suff w:val="nothing"/>
+      <w:lvlText w:val=""/>
+      <w:lvlJc w:val="left"/>
+      <w:pPr>
+        <w:tabs>
+          <w:tab w:val="num" w:pos="0"/>
+        </w:tabs>
+        <w:ind w:left="0" w:firstLine="0"/>
+      </w:pPr>
+    </w:lvl>
+    <w:lvl w:ilvl="3">
+      <w:start w:val="1"/>
+      <w:numFmt w:val="none"/>
+      <w:suff w:val="nothing"/>
+      <w:lvlText w:val=""/>
+      <w:lvlJc w:val="left"/>
+      <w:pPr>
+        <w:tabs>
+          <w:tab w:val="num" w:pos="0"/>
+        </w:tabs>
+        <w:ind w:left="0" w:firstLine="0"/>
+      </w:pPr>
+    </w:lvl>
+    <w:lvl w:ilvl="4">
+      <w:start w:val="1"/>
+      <w:numFmt w:val="none"/>
+      <w:suff w:val="nothing"/>
+      <w:lvlText w:val=""/>
+      <w:lvlJc w:val="left"/>
+      <w:pPr>
+        <w:tabs>
+          <w:tab w:val="num" w:pos="0"/>
+        </w:tabs>
+        <w:ind w:left="0" w:firstLine="0"/>
+      </w:pPr>
+    </w:lvl>
+    <w:lvl w:ilvl="5">
+      <w:start w:val="1"/>
+      <w:numFmt w:val="none"/>
+      <w:suff w:val="nothing"/>
+      <w:lvlText w:val=""/>
+      <w:lvlJc w:val="left"/>
+      <w:pPr>
+        <w:tabs>
+          <w:tab w:val="num" w:pos="0"/>
+        </w:tabs>
+        <w:ind w:left="0" w:firstLine="0"/>
+      </w:pPr>
+    </w:lvl>
+    <w:lvl w:ilvl="6">
+      <w:start w:val="1"/>
+      <w:numFmt w:val="none"/>
+      <w:suff w:val="nothing"/>
+      <w:lvlText w:val=""/>
+      <w:lvlJc w:val="left"/>
+      <w:pPr>
+        <w:tabs>
+          <w:tab w:val="num" w:pos="0"/>
+        </w:tabs>
+        <w:ind w:left="0" w:firstLine="0"/>
+      </w:pPr>
+    </w:lvl>
+    <w:lvl w:ilvl="7">
+      <w:start w:val="1"/>
+      <w:numFmt w:val="none"/>
+      <w:suff w:val="nothing"/>
+      <w:lvlText w:val=""/>
+      <w:lvlJc w:val="left"/>
+      <w:pPr>
+        <w:tabs>
+          <w:tab w:val="num" w:pos="0"/>
+        </w:tabs>
+        <w:ind w:left="0" w:firstLine="0"/>
+      </w:pPr>
+    </w:lvl>
+    <w:lvl w:ilvl="8">
+      <w:start w:val="1"/>
+      <w:numFmt w:val="none"/>
+      <w:suff w:val="nothing"/>
+      <w:lvlText w:val=""/>
+      <w:lvlJc w:val="left"/>
+      <w:pPr>
+        <w:tabs>
+          <w:tab w:val="num" w:pos="0"/>
+        </w:tabs>
+        <w:ind w:left="0" w:firstLine="0"/>
+      </w:pPr>
+    </w:lvl>
+  </w:abstractNum>
+  <w:abstractNum w:abstractNumId="2" w15:restartNumberingAfterBreak="0">
+    <w:nsid w:val="23645EBF"/>
+    <w:multiLevelType w:val="multilevel"/>
+    <w:tmpl w:val="1CB47864"/>
     <w:lvl w:ilvl="0">
       <w:start w:val="1"/>
       <w:numFmt w:val="bullet"/>
@@ -1879,143 +2078,24 @@
       </w:rPr>
     </w:lvl>
   </w:abstractNum>
-  <w:abstractNum w:abstractNumId="3">
-    <w:lvl w:ilvl="0">
-      <w:start w:val="1"/>
-      <w:numFmt w:val="none"/>
-      <w:suff w:val="nothing"/>
-      <w:lvlText w:val=""/>
-      <w:lvlJc w:val="left"/>
-      <w:pPr>
-        <w:tabs>
-          <w:tab w:val="num" w:pos="0"/>
-        </w:tabs>
-        <w:ind w:left="0" w:hanging="0"/>
-      </w:pPr>
-    </w:lvl>
-    <w:lvl w:ilvl="1">
-      <w:start w:val="1"/>
-      <w:numFmt w:val="none"/>
-      <w:suff w:val="nothing"/>
-      <w:lvlText w:val=""/>
-      <w:lvlJc w:val="left"/>
-      <w:pPr>
-        <w:tabs>
-          <w:tab w:val="num" w:pos="0"/>
-        </w:tabs>
-        <w:ind w:left="0" w:hanging="0"/>
-      </w:pPr>
-    </w:lvl>
-    <w:lvl w:ilvl="2">
-      <w:start w:val="1"/>
-      <w:numFmt w:val="none"/>
-      <w:suff w:val="nothing"/>
-      <w:lvlText w:val=""/>
-      <w:lvlJc w:val="left"/>
-      <w:pPr>
-        <w:tabs>
-          <w:tab w:val="num" w:pos="0"/>
-        </w:tabs>
-        <w:ind w:left="0" w:hanging="0"/>
-      </w:pPr>
-    </w:lvl>
-    <w:lvl w:ilvl="3">
-      <w:start w:val="1"/>
-      <w:numFmt w:val="none"/>
-      <w:suff w:val="nothing"/>
-      <w:lvlText w:val=""/>
-      <w:lvlJc w:val="left"/>
-      <w:pPr>
-        <w:tabs>
-          <w:tab w:val="num" w:pos="0"/>
-        </w:tabs>
-        <w:ind w:left="0" w:hanging="0"/>
-      </w:pPr>
-    </w:lvl>
-    <w:lvl w:ilvl="4">
-      <w:start w:val="1"/>
-      <w:numFmt w:val="none"/>
-      <w:suff w:val="nothing"/>
-      <w:lvlText w:val=""/>
-      <w:lvlJc w:val="left"/>
-      <w:pPr>
-        <w:tabs>
-          <w:tab w:val="num" w:pos="0"/>
-        </w:tabs>
-        <w:ind w:left="0" w:hanging="0"/>
-      </w:pPr>
-    </w:lvl>
-    <w:lvl w:ilvl="5">
-      <w:start w:val="1"/>
-      <w:numFmt w:val="none"/>
-      <w:suff w:val="nothing"/>
-      <w:lvlText w:val=""/>
-      <w:lvlJc w:val="left"/>
-      <w:pPr>
-        <w:tabs>
-          <w:tab w:val="num" w:pos="0"/>
-        </w:tabs>
-        <w:ind w:left="0" w:hanging="0"/>
-      </w:pPr>
-    </w:lvl>
-    <w:lvl w:ilvl="6">
-      <w:start w:val="1"/>
-      <w:numFmt w:val="none"/>
-      <w:suff w:val="nothing"/>
-      <w:lvlText w:val=""/>
-      <w:lvlJc w:val="left"/>
-      <w:pPr>
-        <w:tabs>
-          <w:tab w:val="num" w:pos="0"/>
-        </w:tabs>
-        <w:ind w:left="0" w:hanging="0"/>
-      </w:pPr>
-    </w:lvl>
-    <w:lvl w:ilvl="7">
-      <w:start w:val="1"/>
-      <w:numFmt w:val="none"/>
-      <w:suff w:val="nothing"/>
-      <w:lvlText w:val=""/>
-      <w:lvlJc w:val="left"/>
-      <w:pPr>
-        <w:tabs>
-          <w:tab w:val="num" w:pos="0"/>
-        </w:tabs>
-        <w:ind w:left="0" w:hanging="0"/>
-      </w:pPr>
-    </w:lvl>
-    <w:lvl w:ilvl="8">
-      <w:start w:val="1"/>
-      <w:numFmt w:val="none"/>
-      <w:suff w:val="nothing"/>
-      <w:lvlText w:val=""/>
-      <w:lvlJc w:val="left"/>
-      <w:pPr>
-        <w:tabs>
-          <w:tab w:val="num" w:pos="0"/>
-        </w:tabs>
-        <w:ind w:left="0" w:hanging="0"/>
-      </w:pPr>
-    </w:lvl>
-  </w:abstractNum>
   <w:num w:numId="1">
-    <w:abstractNumId w:val="1"/>
+    <w:abstractNumId w:val="0"/>
   </w:num>
   <w:num w:numId="2">
     <w:abstractNumId w:val="2"/>
   </w:num>
   <w:num w:numId="3">
-    <w:abstractNumId w:val="3"/>
+    <w:abstractNumId w:val="1"/>
   </w:num>
 </w:numbering>
 </file>
 
 <file path=word/styles.xml><?xml version="1.0" encoding="utf-8"?>
-<w:styles xmlns:w="http://schemas.openxmlformats.org/wordprocessingml/2006/main" xmlns:w14="http://schemas.microsoft.com/office/word/2010/wordml" xmlns:mc="http://schemas.openxmlformats.org/markup-compatibility/2006" mc:Ignorable="w14">
+<w:styles xmlns:mc="http://schemas.openxmlformats.org/markup-compatibility/2006" xmlns:r="http://schemas.openxmlformats.org/officeDocument/2006/relationships" xmlns:w="http://schemas.openxmlformats.org/wordprocessingml/2006/main" xmlns:w14="http://schemas.microsoft.com/office/word/2010/wordml" xmlns:w15="http://schemas.microsoft.com/office/word/2012/wordml" xmlns:w16cex="http://schemas.microsoft.com/office/word/2018/wordml/cex" xmlns:w16cid="http://schemas.microsoft.com/office/word/2016/wordml/cid" xmlns:w16="http://schemas.microsoft.com/office/word/2018/wordml" xmlns:w16sdtdh="http://schemas.microsoft.com/office/word/2020/wordml/sdtdatahash" xmlns:w16se="http://schemas.microsoft.com/office/word/2015/wordml/symex" mc:Ignorable="w14 w15 w16se w16cid w16 w16cex w16sdtdh">
   <w:docDefaults>
     <w:rPrDefault>
       <w:rPr>
-        <w:rFonts w:ascii="Calibri" w:hAnsi="Calibri" w:eastAsia="等线" w:cs="" w:asciiTheme="minorHAnsi" w:cstheme="minorBidi" w:eastAsiaTheme="minorEastAsia" w:hAnsiTheme="minorHAnsi"/>
+        <w:rFonts w:asciiTheme="minorHAnsi" w:eastAsiaTheme="minorEastAsia" w:hAnsiTheme="minorHAnsi" w:cstheme="minorBidi"/>
         <w:sz w:val="22"/>
         <w:szCs w:val="22"/>
         <w:lang w:val="en-SG" w:eastAsia="zh-CN" w:bidi="ar-SA"/>
@@ -2023,21 +2103,21 @@
     </w:rPrDefault>
     <w:pPrDefault>
       <w:pPr>
-        <w:suppressAutoHyphens w:val="true"/>
+        <w:suppressAutoHyphens/>
       </w:pPr>
     </w:pPrDefault>
   </w:docDefaults>
   <w:latentStyles w:defLockedState="0" w:defUIPriority="99" w:defSemiHidden="0" w:defUnhideWhenUsed="0" w:defQFormat="0" w:count="376">
     <w:lsdException w:name="Normal" w:uiPriority="0" w:qFormat="1"/>
     <w:lsdException w:name="heading 1" w:uiPriority="9" w:qFormat="1"/>
-    <w:lsdException w:name="heading 2" w:uiPriority="9" w:semiHidden="1" w:unhideWhenUsed="1" w:qFormat="1"/>
-    <w:lsdException w:name="heading 3" w:uiPriority="9" w:semiHidden="1" w:unhideWhenUsed="1" w:qFormat="1"/>
-    <w:lsdException w:name="heading 4" w:uiPriority="9" w:semiHidden="1" w:unhideWhenUsed="1" w:qFormat="1"/>
-    <w:lsdException w:name="heading 5" w:uiPriority="9" w:semiHidden="1" w:unhideWhenUsed="1" w:qFormat="1"/>
-    <w:lsdException w:name="heading 6" w:uiPriority="9" w:semiHidden="1" w:unhideWhenUsed="1" w:qFormat="1"/>
-    <w:lsdException w:name="heading 7" w:uiPriority="9" w:semiHidden="1" w:unhideWhenUsed="1" w:qFormat="1"/>
-    <w:lsdException w:name="heading 8" w:uiPriority="9" w:semiHidden="1" w:unhideWhenUsed="1" w:qFormat="1"/>
-    <w:lsdException w:name="heading 9" w:uiPriority="9" w:semiHidden="1" w:unhideWhenUsed="1" w:qFormat="1"/>
+    <w:lsdException w:name="heading 2" w:semiHidden="1" w:uiPriority="9" w:unhideWhenUsed="1" w:qFormat="1"/>
+    <w:lsdException w:name="heading 3" w:semiHidden="1" w:uiPriority="9" w:unhideWhenUsed="1" w:qFormat="1"/>
+    <w:lsdException w:name="heading 4" w:semiHidden="1" w:uiPriority="9" w:unhideWhenUsed="1" w:qFormat="1"/>
+    <w:lsdException w:name="heading 5" w:semiHidden="1" w:uiPriority="9" w:unhideWhenUsed="1" w:qFormat="1"/>
+    <w:lsdException w:name="heading 6" w:semiHidden="1" w:uiPriority="9" w:unhideWhenUsed="1" w:qFormat="1"/>
+    <w:lsdException w:name="heading 7" w:semiHidden="1" w:uiPriority="9" w:unhideWhenUsed="1" w:qFormat="1"/>
+    <w:lsdException w:name="heading 8" w:semiHidden="1" w:uiPriority="9" w:unhideWhenUsed="1" w:qFormat="1"/>
+    <w:lsdException w:name="heading 9" w:semiHidden="1" w:uiPriority="9" w:unhideWhenUsed="1" w:qFormat="1"/>
     <w:lsdException w:name="index 1" w:semiHidden="1" w:unhideWhenUsed="1"/>
     <w:lsdException w:name="index 2" w:semiHidden="1" w:unhideWhenUsed="1"/>
     <w:lsdException w:name="index 3" w:semiHidden="1" w:unhideWhenUsed="1"/>
@@ -2047,22 +2127,22 @@
     <w:lsdException w:name="index 7" w:semiHidden="1" w:unhideWhenUsed="1"/>
     <w:lsdException w:name="index 8" w:semiHidden="1" w:unhideWhenUsed="1"/>
     <w:lsdException w:name="index 9" w:semiHidden="1" w:unhideWhenUsed="1"/>
-    <w:lsdException w:name="toc 1" w:uiPriority="39" w:semiHidden="1" w:unhideWhenUsed="1"/>
-    <w:lsdException w:name="toc 2" w:uiPriority="39" w:semiHidden="1" w:unhideWhenUsed="1"/>
-    <w:lsdException w:name="toc 3" w:uiPriority="39" w:semiHidden="1" w:unhideWhenUsed="1"/>
-    <w:lsdException w:name="toc 4" w:uiPriority="39" w:semiHidden="1" w:unhideWhenUsed="1"/>
-    <w:lsdException w:name="toc 5" w:uiPriority="39" w:semiHidden="1" w:unhideWhenUsed="1"/>
-    <w:lsdException w:name="toc 6" w:uiPriority="39" w:semiHidden="1" w:unhideWhenUsed="1"/>
-    <w:lsdException w:name="toc 7" w:uiPriority="39" w:semiHidden="1" w:unhideWhenUsed="1"/>
-    <w:lsdException w:name="toc 8" w:uiPriority="39" w:semiHidden="1" w:unhideWhenUsed="1"/>
-    <w:lsdException w:name="toc 9" w:uiPriority="39" w:semiHidden="1" w:unhideWhenUsed="1"/>
+    <w:lsdException w:name="toc 1" w:semiHidden="1" w:uiPriority="39" w:unhideWhenUsed="1"/>
+    <w:lsdException w:name="toc 2" w:semiHidden="1" w:uiPriority="39" w:unhideWhenUsed="1"/>
+    <w:lsdException w:name="toc 3" w:semiHidden="1" w:uiPriority="39" w:unhideWhenUsed="1"/>
+    <w:lsdException w:name="toc 4" w:semiHidden="1" w:uiPriority="39" w:unhideWhenUsed="1"/>
+    <w:lsdException w:name="toc 5" w:semiHidden="1" w:uiPriority="39" w:unhideWhenUsed="1"/>
+    <w:lsdException w:name="toc 6" w:semiHidden="1" w:uiPriority="39" w:unhideWhenUsed="1"/>
+    <w:lsdException w:name="toc 7" w:semiHidden="1" w:uiPriority="39" w:unhideWhenUsed="1"/>
+    <w:lsdException w:name="toc 8" w:semiHidden="1" w:uiPriority="39" w:unhideWhenUsed="1"/>
+    <w:lsdException w:name="toc 9" w:semiHidden="1" w:uiPriority="39" w:unhideWhenUsed="1"/>
     <w:lsdException w:name="Normal Indent" w:semiHidden="1" w:unhideWhenUsed="1"/>
     <w:lsdException w:name="footnote text" w:semiHidden="1" w:unhideWhenUsed="1"/>
     <w:lsdException w:name="annotation text" w:semiHidden="1" w:unhideWhenUsed="1"/>
     <w:lsdException w:name="header" w:semiHidden="1" w:unhideWhenUsed="1"/>
     <w:lsdException w:name="footer" w:semiHidden="1" w:unhideWhenUsed="1"/>
     <w:lsdException w:name="index heading" w:semiHidden="1" w:unhideWhenUsed="1"/>
-    <w:lsdException w:name="caption" w:uiPriority="35" w:semiHidden="1" w:unhideWhenUsed="1" w:qFormat="1"/>
+    <w:lsdException w:name="caption" w:semiHidden="1" w:uiPriority="35" w:unhideWhenUsed="1" w:qFormat="1"/>
     <w:lsdException w:name="table of figures" w:semiHidden="1" w:unhideWhenUsed="1"/>
     <w:lsdException w:name="envelope address" w:semiHidden="1" w:unhideWhenUsed="1"/>
     <w:lsdException w:name="envelope return" w:semiHidden="1" w:unhideWhenUsed="1"/>
@@ -2093,7 +2173,7 @@
     <w:lsdException w:name="Title" w:uiPriority="10" w:qFormat="1"/>
     <w:lsdException w:name="Closing" w:semiHidden="1" w:unhideWhenUsed="1"/>
     <w:lsdException w:name="Signature" w:semiHidden="1" w:unhideWhenUsed="1"/>
-    <w:lsdException w:name="Default Paragraph Font" w:uiPriority="1" w:semiHidden="1" w:unhideWhenUsed="1"/>
+    <w:lsdException w:name="Default Paragraph Font" w:semiHidden="1" w:uiPriority="1" w:unhideWhenUsed="1"/>
     <w:lsdException w:name="Body Text" w:semiHidden="1" w:unhideWhenUsed="1"/>
     <w:lsdException w:name="Body Text Indent" w:semiHidden="1" w:unhideWhenUsed="1"/>
     <w:lsdException w:name="List Continue" w:semiHidden="1" w:unhideWhenUsed="1"/>
@@ -2293,8 +2373,8 @@
     <w:lsdException w:name="Subtle Reference" w:uiPriority="31" w:qFormat="1"/>
     <w:lsdException w:name="Intense Reference" w:uiPriority="32" w:qFormat="1"/>
     <w:lsdException w:name="Book Title" w:uiPriority="33" w:qFormat="1"/>
-    <w:lsdException w:name="Bibliography" w:uiPriority="37" w:semiHidden="1" w:unhideWhenUsed="1"/>
-    <w:lsdException w:name="TOC Heading" w:uiPriority="39" w:semiHidden="1" w:unhideWhenUsed="1" w:qFormat="1"/>
+    <w:lsdException w:name="Bibliography" w:semiHidden="1" w:uiPriority="37" w:unhideWhenUsed="1"/>
+    <w:lsdException w:name="TOC Heading" w:semiHidden="1" w:uiPriority="39" w:unhideWhenUsed="1" w:qFormat="1"/>
     <w:lsdException w:name="Plain Table 1" w:uiPriority="41"/>
     <w:lsdException w:name="Plain Table 2" w:uiPriority="42"/>
     <w:lsdException w:name="Plain Table 3" w:uiPriority="43"/>
@@ -2405,26 +2485,15 @@
     <w:lsdException w:name="Unresolved Mention" w:semiHidden="1" w:unhideWhenUsed="1"/>
     <w:lsdException w:name="Smart Link" w:semiHidden="1" w:unhideWhenUsed="1"/>
   </w:latentStyles>
-  <w:style w:type="paragraph" w:styleId="Normal" w:default="1">
+  <w:style w:type="paragraph" w:default="1" w:styleId="Normal">
     <w:name w:val="Normal"/>
     <w:qFormat/>
     <w:pPr>
-      <w:widowControl/>
-      <w:bidi w:val="0"/>
-      <w:spacing w:lineRule="auto" w:line="259" w:before="0" w:after="160"/>
-      <w:jc w:val="left"/>
+      <w:spacing w:after="160" w:line="259" w:lineRule="auto"/>
     </w:pPr>
-    <w:rPr>
-      <w:rFonts w:ascii="Calibri" w:hAnsi="Calibri" w:eastAsia="等线" w:cs="" w:asciiTheme="minorHAnsi" w:cstheme="minorBidi" w:eastAsiaTheme="minorEastAsia" w:hAnsiTheme="minorHAnsi"/>
-      <w:color w:val="auto"/>
-      <w:kern w:val="0"/>
-      <w:sz w:val="22"/>
-      <w:szCs w:val="22"/>
-      <w:lang w:val="en-SG" w:eastAsia="zh-CN" w:bidi="ar-SA"/>
-    </w:rPr>
   </w:style>
   <w:style w:type="paragraph" w:styleId="Heading1">
-    <w:name w:val="Heading 1"/>
+    <w:name w:val="heading 1"/>
     <w:basedOn w:val="Normal"/>
     <w:next w:val="Normal"/>
     <w:link w:val="Heading1Char"/>
@@ -2432,20 +2501,20 @@
     <w:qFormat/>
     <w:rsid w:val="00806460"/>
     <w:pPr>
-      <w:keepNext w:val="true"/>
+      <w:keepNext/>
       <w:keepLines/>
       <w:spacing w:before="240" w:after="0"/>
       <w:outlineLvl w:val="0"/>
     </w:pPr>
     <w:rPr>
-      <w:rFonts w:ascii="Calibri Light" w:hAnsi="Calibri Light" w:eastAsia="等线 Light" w:cs="" w:asciiTheme="majorHAnsi" w:cstheme="majorBidi" w:eastAsiaTheme="majorEastAsia" w:hAnsiTheme="majorHAnsi"/>
-      <w:color w:val="2F5496" w:themeColor="accent1" w:themeShade="bf"/>
+      <w:rFonts w:asciiTheme="majorHAnsi" w:eastAsiaTheme="majorEastAsia" w:hAnsiTheme="majorHAnsi" w:cstheme="majorBidi"/>
+      <w:color w:val="2F5496" w:themeColor="accent1" w:themeShade="BF"/>
       <w:sz w:val="32"/>
       <w:szCs w:val="32"/>
     </w:rPr>
   </w:style>
   <w:style w:type="paragraph" w:styleId="Heading2">
-    <w:name w:val="Heading 2"/>
+    <w:name w:val="heading 2"/>
     <w:basedOn w:val="Normal"/>
     <w:next w:val="Normal"/>
     <w:link w:val="Heading2Char"/>
@@ -2454,223 +2523,23 @@
     <w:qFormat/>
     <w:rsid w:val="00806460"/>
     <w:pPr>
-      <w:keepNext w:val="true"/>
+      <w:keepNext/>
       <w:keepLines/>
       <w:spacing w:before="40" w:after="0"/>
       <w:outlineLvl w:val="1"/>
     </w:pPr>
     <w:rPr>
-      <w:rFonts w:ascii="Calibri Light" w:hAnsi="Calibri Light" w:eastAsia="等线 Light" w:cs="" w:asciiTheme="majorHAnsi" w:cstheme="majorBidi" w:eastAsiaTheme="majorEastAsia" w:hAnsiTheme="majorHAnsi"/>
-      <w:color w:val="2F5496" w:themeColor="accent1" w:themeShade="bf"/>
+      <w:rFonts w:asciiTheme="majorHAnsi" w:eastAsiaTheme="majorEastAsia" w:hAnsiTheme="majorHAnsi" w:cstheme="majorBidi"/>
+      <w:color w:val="2F5496" w:themeColor="accent1" w:themeShade="BF"/>
       <w:sz w:val="26"/>
       <w:szCs w:val="26"/>
     </w:rPr>
   </w:style>
-  <w:style w:type="character" w:styleId="DefaultParagraphFont" w:default="1">
+  <w:style w:type="character" w:default="1" w:styleId="DefaultParagraphFont">
     <w:name w:val="Default Paragraph Font"/>
     <w:uiPriority w:val="1"/>
-    <w:unhideWhenUsed/>
-    <w:qFormat/>
-    <w:rPr/>
-  </w:style>
-  <w:style w:type="character" w:styleId="Annotationreference">
-    <w:name w:val="annotation reference"/>
-    <w:basedOn w:val="DefaultParagraphFont"/>
-    <w:uiPriority w:val="99"/>
     <w:semiHidden/>
     <w:unhideWhenUsed/>
-    <w:qFormat/>
-    <w:rsid w:val="00806460"/>
-    <w:rPr>
-      <w:sz w:val="16"/>
-      <w:szCs w:val="16"/>
-    </w:rPr>
-  </w:style>
-  <w:style w:type="character" w:styleId="CommentTextChar" w:customStyle="1">
-    <w:name w:val="Comment Text Char"/>
-    <w:basedOn w:val="DefaultParagraphFont"/>
-    <w:link w:val="CommentText"/>
-    <w:uiPriority w:val="99"/>
-    <w:semiHidden/>
-    <w:qFormat/>
-    <w:rsid w:val="00806460"/>
-    <w:rPr>
-      <w:sz w:val="20"/>
-      <w:szCs w:val="20"/>
-    </w:rPr>
-  </w:style>
-  <w:style w:type="character" w:styleId="CommentSubjectChar" w:customStyle="1">
-    <w:name w:val="Comment Subject Char"/>
-    <w:basedOn w:val="CommentTextChar"/>
-    <w:link w:val="CommentSubject"/>
-    <w:uiPriority w:val="99"/>
-    <w:semiHidden/>
-    <w:qFormat/>
-    <w:rsid w:val="00806460"/>
-    <w:rPr>
-      <w:b/>
-      <w:bCs/>
-      <w:sz w:val="20"/>
-      <w:szCs w:val="20"/>
-    </w:rPr>
-  </w:style>
-  <w:style w:type="character" w:styleId="Heading1Char" w:customStyle="1">
-    <w:name w:val="Heading 1 Char"/>
-    <w:basedOn w:val="DefaultParagraphFont"/>
-    <w:link w:val="Heading1"/>
-    <w:uiPriority w:val="9"/>
-    <w:qFormat/>
-    <w:rsid w:val="00806460"/>
-    <w:rPr>
-      <w:rFonts w:ascii="Calibri Light" w:hAnsi="Calibri Light" w:eastAsia="等线 Light" w:cs="" w:asciiTheme="majorHAnsi" w:cstheme="majorBidi" w:eastAsiaTheme="majorEastAsia" w:hAnsiTheme="majorHAnsi"/>
-      <w:color w:val="2F5496" w:themeColor="accent1" w:themeShade="bf"/>
-      <w:sz w:val="32"/>
-      <w:szCs w:val="32"/>
-    </w:rPr>
-  </w:style>
-  <w:style w:type="character" w:styleId="Heading2Char" w:customStyle="1">
-    <w:name w:val="Heading 2 Char"/>
-    <w:basedOn w:val="DefaultParagraphFont"/>
-    <w:link w:val="Heading2"/>
-    <w:uiPriority w:val="9"/>
-    <w:qFormat/>
-    <w:rsid w:val="00806460"/>
-    <w:rPr>
-      <w:rFonts w:ascii="Calibri Light" w:hAnsi="Calibri Light" w:eastAsia="等线 Light" w:cs="" w:asciiTheme="majorHAnsi" w:cstheme="majorBidi" w:eastAsiaTheme="majorEastAsia" w:hAnsiTheme="majorHAnsi"/>
-      <w:color w:val="2F5496" w:themeColor="accent1" w:themeShade="bf"/>
-      <w:sz w:val="26"/>
-      <w:szCs w:val="26"/>
-    </w:rPr>
-  </w:style>
-  <w:style w:type="paragraph" w:styleId="Heading">
-    <w:name w:val="Heading"/>
-    <w:basedOn w:val="Normal"/>
-    <w:next w:val="TextBody"/>
-    <w:qFormat/>
-    <w:pPr>
-      <w:keepNext w:val="true"/>
-      <w:spacing w:before="240" w:after="120"/>
-    </w:pPr>
-    <w:rPr>
-      <w:rFonts w:ascii="Liberation Sans" w:hAnsi="Liberation Sans" w:eastAsia="Noto Sans CJK SC" w:cs="FreeSans"/>
-      <w:sz w:val="28"/>
-      <w:szCs w:val="28"/>
-    </w:rPr>
-  </w:style>
-  <w:style w:type="paragraph" w:styleId="TextBody">
-    <w:name w:val="Body Text"/>
-    <w:basedOn w:val="Normal"/>
-    <w:pPr>
-      <w:spacing w:lineRule="auto" w:line="276" w:before="0" w:after="140"/>
-    </w:pPr>
-    <w:rPr/>
-  </w:style>
-  <w:style w:type="paragraph" w:styleId="List">
-    <w:name w:val="List"/>
-    <w:basedOn w:val="TextBody"/>
-    <w:pPr/>
-    <w:rPr>
-      <w:rFonts w:cs="FreeSans"/>
-    </w:rPr>
-  </w:style>
-  <w:style w:type="paragraph" w:styleId="Caption">
-    <w:name w:val="Caption"/>
-    <w:basedOn w:val="Normal"/>
-    <w:qFormat/>
-    <w:pPr>
-      <w:suppressLineNumbers/>
-      <w:spacing w:before="120" w:after="120"/>
-    </w:pPr>
-    <w:rPr>
-      <w:rFonts w:cs="FreeSans"/>
-      <w:i/>
-      <w:iCs/>
-      <w:sz w:val="24"/>
-      <w:szCs w:val="24"/>
-    </w:rPr>
-  </w:style>
-  <w:style w:type="paragraph" w:styleId="Index">
-    <w:name w:val="Index"/>
-    <w:basedOn w:val="Normal"/>
-    <w:qFormat/>
-    <w:pPr>
-      <w:suppressLineNumbers/>
-    </w:pPr>
-    <w:rPr>
-      <w:rFonts w:cs="FreeSans"/>
-    </w:rPr>
-  </w:style>
-  <w:style w:type="paragraph" w:styleId="Default" w:customStyle="1">
-    <w:name w:val="Default"/>
-    <w:qFormat/>
-    <w:rsid w:val="00806460"/>
-    <w:pPr>
-      <w:widowControl/>
-      <w:bidi w:val="0"/>
-      <w:spacing w:lineRule="auto" w:line="240" w:before="0" w:after="0"/>
-      <w:jc w:val="left"/>
-    </w:pPr>
-    <w:rPr>
-      <w:rFonts w:ascii="Times New Roman" w:hAnsi="Times New Roman" w:cs="Times New Roman" w:eastAsia="等线"/>
-      <w:color w:val="000000"/>
-      <w:kern w:val="0"/>
-      <w:sz w:val="24"/>
-      <w:szCs w:val="24"/>
-      <w:lang w:val="en-SG" w:eastAsia="zh-CN" w:bidi="ar-SA"/>
-    </w:rPr>
-  </w:style>
-  <w:style w:type="paragraph" w:styleId="Annotationtext">
-    <w:name w:val="annotation text"/>
-    <w:basedOn w:val="Normal"/>
-    <w:link w:val="CommentTextChar"/>
-    <w:uiPriority w:val="99"/>
-    <w:semiHidden/>
-    <w:unhideWhenUsed/>
-    <w:qFormat/>
-    <w:rsid w:val="00806460"/>
-    <w:pPr>
-      <w:spacing w:lineRule="auto" w:line="240"/>
-    </w:pPr>
-    <w:rPr>
-      <w:sz w:val="20"/>
-      <w:szCs w:val="20"/>
-    </w:rPr>
-  </w:style>
-  <w:style w:type="paragraph" w:styleId="Annotationsubject">
-    <w:name w:val="annotation subject"/>
-    <w:basedOn w:val="Annotationtext"/>
-    <w:next w:val="Annotationtext"/>
-    <w:link w:val="CommentSubjectChar"/>
-    <w:uiPriority w:val="99"/>
-    <w:semiHidden/>
-    <w:unhideWhenUsed/>
-    <w:qFormat/>
-    <w:rsid w:val="00806460"/>
-    <w:pPr/>
-    <w:rPr>
-      <w:b/>
-      <w:bCs/>
-    </w:rPr>
-  </w:style>
-  <w:style w:type="paragraph" w:styleId="ListParagraph">
-    <w:name w:val="List Paragraph"/>
-    <w:basedOn w:val="Normal"/>
-    <w:uiPriority w:val="34"/>
-    <w:qFormat/>
-    <w:rsid w:val="004712c1"/>
-    <w:pPr>
-      <w:spacing w:before="0" w:after="160"/>
-      <w:ind w:left="720" w:hanging="0"/>
-      <w:contextualSpacing/>
-    </w:pPr>
-    <w:rPr/>
-  </w:style>
-  <w:style w:type="numbering" w:styleId="NoList" w:default="1">
-    <w:name w:val="No List"/>
-    <w:uiPriority w:val="99"/>
-    <w:semiHidden/>
-    <w:unhideWhenUsed/>
-    <w:qFormat/>
   </w:style>
   <w:style w:type="table" w:default="1" w:styleId="TableNormal">
     <w:name w:val="Normal Table"/>
@@ -2687,22 +2556,204 @@
       </w:tblCellMar>
     </w:tblPr>
   </w:style>
+  <w:style w:type="numbering" w:default="1" w:styleId="NoList">
+    <w:name w:val="No List"/>
+    <w:uiPriority w:val="99"/>
+    <w:semiHidden/>
+    <w:unhideWhenUsed/>
+  </w:style>
+  <w:style w:type="character" w:styleId="CommentReference">
+    <w:name w:val="annotation reference"/>
+    <w:basedOn w:val="DefaultParagraphFont"/>
+    <w:uiPriority w:val="99"/>
+    <w:semiHidden/>
+    <w:unhideWhenUsed/>
+    <w:qFormat/>
+    <w:rsid w:val="00806460"/>
+    <w:rPr>
+      <w:sz w:val="16"/>
+      <w:szCs w:val="16"/>
+    </w:rPr>
+  </w:style>
+  <w:style w:type="character" w:customStyle="1" w:styleId="CommentTextChar">
+    <w:name w:val="Comment Text Char"/>
+    <w:basedOn w:val="DefaultParagraphFont"/>
+    <w:link w:val="CommentText"/>
+    <w:uiPriority w:val="99"/>
+    <w:semiHidden/>
+    <w:qFormat/>
+    <w:rsid w:val="00806460"/>
+    <w:rPr>
+      <w:sz w:val="20"/>
+      <w:szCs w:val="20"/>
+    </w:rPr>
+  </w:style>
+  <w:style w:type="character" w:customStyle="1" w:styleId="CommentSubjectChar">
+    <w:name w:val="Comment Subject Char"/>
+    <w:basedOn w:val="CommentTextChar"/>
+    <w:link w:val="CommentSubject"/>
+    <w:uiPriority w:val="99"/>
+    <w:semiHidden/>
+    <w:qFormat/>
+    <w:rsid w:val="00806460"/>
+    <w:rPr>
+      <w:b/>
+      <w:bCs/>
+      <w:sz w:val="20"/>
+      <w:szCs w:val="20"/>
+    </w:rPr>
+  </w:style>
+  <w:style w:type="character" w:customStyle="1" w:styleId="Heading1Char">
+    <w:name w:val="Heading 1 Char"/>
+    <w:basedOn w:val="DefaultParagraphFont"/>
+    <w:link w:val="Heading1"/>
+    <w:uiPriority w:val="9"/>
+    <w:qFormat/>
+    <w:rsid w:val="00806460"/>
+    <w:rPr>
+      <w:rFonts w:asciiTheme="majorHAnsi" w:eastAsiaTheme="majorEastAsia" w:hAnsiTheme="majorHAnsi" w:cstheme="majorBidi"/>
+      <w:color w:val="2F5496" w:themeColor="accent1" w:themeShade="BF"/>
+      <w:sz w:val="32"/>
+      <w:szCs w:val="32"/>
+    </w:rPr>
+  </w:style>
+  <w:style w:type="character" w:customStyle="1" w:styleId="Heading2Char">
+    <w:name w:val="Heading 2 Char"/>
+    <w:basedOn w:val="DefaultParagraphFont"/>
+    <w:link w:val="Heading2"/>
+    <w:uiPriority w:val="9"/>
+    <w:qFormat/>
+    <w:rsid w:val="00806460"/>
+    <w:rPr>
+      <w:rFonts w:asciiTheme="majorHAnsi" w:eastAsiaTheme="majorEastAsia" w:hAnsiTheme="majorHAnsi" w:cstheme="majorBidi"/>
+      <w:color w:val="2F5496" w:themeColor="accent1" w:themeShade="BF"/>
+      <w:sz w:val="26"/>
+      <w:szCs w:val="26"/>
+    </w:rPr>
+  </w:style>
+  <w:style w:type="paragraph" w:customStyle="1" w:styleId="Heading">
+    <w:name w:val="Heading"/>
+    <w:basedOn w:val="Normal"/>
+    <w:next w:val="BodyText"/>
+    <w:qFormat/>
+    <w:pPr>
+      <w:keepNext/>
+      <w:spacing w:before="240" w:after="120"/>
+    </w:pPr>
+    <w:rPr>
+      <w:rFonts w:ascii="Liberation Sans" w:eastAsia="Noto Sans CJK SC" w:hAnsi="Liberation Sans" w:cs="FreeSans"/>
+      <w:sz w:val="28"/>
+      <w:szCs w:val="28"/>
+    </w:rPr>
+  </w:style>
+  <w:style w:type="paragraph" w:styleId="BodyText">
+    <w:name w:val="Body Text"/>
+    <w:basedOn w:val="Normal"/>
+    <w:pPr>
+      <w:spacing w:after="140" w:line="276" w:lineRule="auto"/>
+    </w:pPr>
+  </w:style>
+  <w:style w:type="paragraph" w:styleId="List">
+    <w:name w:val="List"/>
+    <w:basedOn w:val="BodyText"/>
+    <w:rPr>
+      <w:rFonts w:cs="FreeSans"/>
+    </w:rPr>
+  </w:style>
+  <w:style w:type="paragraph" w:styleId="Caption">
+    <w:name w:val="caption"/>
+    <w:basedOn w:val="Normal"/>
+    <w:qFormat/>
+    <w:pPr>
+      <w:suppressLineNumbers/>
+      <w:spacing w:before="120" w:after="120"/>
+    </w:pPr>
+    <w:rPr>
+      <w:rFonts w:cs="FreeSans"/>
+      <w:i/>
+      <w:iCs/>
+      <w:sz w:val="24"/>
+      <w:szCs w:val="24"/>
+    </w:rPr>
+  </w:style>
+  <w:style w:type="paragraph" w:customStyle="1" w:styleId="Index">
+    <w:name w:val="Index"/>
+    <w:basedOn w:val="Normal"/>
+    <w:qFormat/>
+    <w:pPr>
+      <w:suppressLineNumbers/>
+    </w:pPr>
+    <w:rPr>
+      <w:rFonts w:cs="FreeSans"/>
+    </w:rPr>
+  </w:style>
+  <w:style w:type="paragraph" w:customStyle="1" w:styleId="Default">
+    <w:name w:val="Default"/>
+    <w:qFormat/>
+    <w:rsid w:val="00806460"/>
+    <w:rPr>
+      <w:rFonts w:ascii="Times New Roman" w:eastAsia="DengXian" w:hAnsi="Times New Roman" w:cs="Times New Roman"/>
+      <w:color w:val="000000"/>
+      <w:sz w:val="24"/>
+      <w:szCs w:val="24"/>
+    </w:rPr>
+  </w:style>
+  <w:style w:type="paragraph" w:styleId="CommentText">
+    <w:name w:val="annotation text"/>
+    <w:basedOn w:val="Normal"/>
+    <w:link w:val="CommentTextChar"/>
+    <w:uiPriority w:val="99"/>
+    <w:semiHidden/>
+    <w:unhideWhenUsed/>
+    <w:qFormat/>
+    <w:rsid w:val="00806460"/>
+    <w:pPr>
+      <w:spacing w:line="240" w:lineRule="auto"/>
+    </w:pPr>
+    <w:rPr>
+      <w:sz w:val="20"/>
+      <w:szCs w:val="20"/>
+    </w:rPr>
+  </w:style>
+  <w:style w:type="paragraph" w:styleId="CommentSubject">
+    <w:name w:val="annotation subject"/>
+    <w:basedOn w:val="CommentText"/>
+    <w:next w:val="CommentText"/>
+    <w:link w:val="CommentSubjectChar"/>
+    <w:uiPriority w:val="99"/>
+    <w:semiHidden/>
+    <w:unhideWhenUsed/>
+    <w:qFormat/>
+    <w:rsid w:val="00806460"/>
+    <w:rPr>
+      <w:b/>
+      <w:bCs/>
+    </w:rPr>
+  </w:style>
+  <w:style w:type="paragraph" w:styleId="ListParagraph">
+    <w:name w:val="List Paragraph"/>
+    <w:basedOn w:val="Normal"/>
+    <w:uiPriority w:val="34"/>
+    <w:qFormat/>
+    <w:rsid w:val="004712C1"/>
+    <w:pPr>
+      <w:ind w:left="720"/>
+      <w:contextualSpacing/>
+    </w:pPr>
+  </w:style>
   <w:style w:type="table" w:styleId="TableGrid">
     <w:name w:val="Table Grid"/>
     <w:basedOn w:val="TableNormal"/>
     <w:uiPriority w:val="39"/>
     <w:rsid w:val="00806460"/>
-    <w:pPr>
-      <w:spacing w:after="0" w:line="240" w:lineRule="auto"/>
-    </w:pPr>
     <w:tblPr>
       <w:tblBorders>
-        <w:top w:val="single" w:color="auto" w:sz="4" w:space="0"/>
-        <w:left w:val="single" w:color="auto" w:sz="4" w:space="0"/>
-        <w:bottom w:val="single" w:color="auto" w:sz="4" w:space="0"/>
-        <w:right w:val="single" w:color="auto" w:sz="4" w:space="0"/>
-        <w:insideH w:val="single" w:color="auto" w:sz="4" w:space="0"/>
-        <w:insideV w:val="single" w:color="auto" w:sz="4" w:space="0"/>
+        <w:top w:val="single" w:sz="4" w:space="0" w:color="auto"/>
+        <w:left w:val="single" w:sz="4" w:space="0" w:color="auto"/>
+        <w:bottom w:val="single" w:sz="4" w:space="0" w:color="auto"/>
+        <w:right w:val="single" w:sz="4" w:space="0" w:color="auto"/>
+        <w:insideH w:val="single" w:sz="4" w:space="0" w:color="auto"/>
+        <w:insideV w:val="single" w:sz="4" w:space="0" w:color="auto"/>
       </w:tblBorders>
     </w:tblPr>
   </w:style>

</xml_diff>